<commit_message>
Add Angular client app
</commit_message>
<xml_diff>
--- a/DatingApp_memo.docx
+++ b/DatingApp_memo.docx
@@ -27,23 +27,26 @@
       <w:pPr>
         <w:pStyle w:val="ListParagraph"/>
         <w:ind w:left="270"/>
-      </w:pPr>
-      <w:r>
-        <w:t xml:space="preserve">Format </w:t>
-      </w:r>
-      <w:proofErr w:type="gramStart"/>
-      <w:r>
-        <w:t>text :</w:t>
-      </w:r>
-      <w:proofErr w:type="gramEnd"/>
-      <w:r>
-        <w:t xml:space="preserve"> </w:t>
-      </w:r>
-      <w:proofErr w:type="spellStart"/>
-      <w:r>
-        <w:t>Alt+Shift+F</w:t>
-      </w:r>
-      <w:proofErr w:type="spellEnd"/>
+        <w:rPr>
+          <w:b/>
+          <w:bCs/>
+          <w:color w:val="00B050"/>
+          <w:sz w:val="24"/>
+          <w:szCs w:val="24"/>
+          <w:u w:val="single"/>
+        </w:rPr>
+      </w:pPr>
+      <w:r>
+        <w:rPr>
+          <w:b/>
+          <w:bCs/>
+          <w:color w:val="00B050"/>
+          <w:sz w:val="24"/>
+          <w:szCs w:val="24"/>
+          <w:u w:val="single"/>
+        </w:rPr>
+        <w:t>BackEnd</w:t>
+      </w:r>
     </w:p>
     <w:p>
       <w:pPr>
@@ -925,6 +928,9 @@
         <w:t xml:space="preserve"> </w:t>
       </w:r>
       <w:r>
+        <w:rPr>
+          <w:noProof/>
+        </w:rPr>
         <w:drawing>
           <wp:inline distT="0" distB="0" distL="0" distR="0" wp14:anchorId="19EB1C4C" wp14:editId="5E7636C5">
             <wp:extent cx="2387065" cy="449484"/>
@@ -968,6 +974,9 @@
         <w:tab/>
       </w:r>
       <w:r>
+        <w:rPr>
+          <w:noProof/>
+        </w:rPr>
         <w:drawing>
           <wp:inline distT="0" distB="0" distL="0" distR="0" wp14:anchorId="5B1200C7" wp14:editId="78234DBE">
             <wp:extent cx="3253339" cy="309614"/>
@@ -1221,6 +1230,49 @@
     </w:p>
     <w:p>
       <w:pPr>
+        <w:tabs>
+          <w:tab w:val="left" w:pos="3870"/>
+        </w:tabs>
+      </w:pPr>
+    </w:p>
+    <w:p>
+      <w:pPr>
+        <w:tabs>
+          <w:tab w:val="left" w:pos="3870"/>
+        </w:tabs>
+        <w:rPr>
+          <w:b/>
+          <w:bCs/>
+          <w:u w:val="single"/>
+        </w:rPr>
+      </w:pPr>
+      <w:r>
+        <w:rPr>
+          <w:b/>
+          <w:bCs/>
+          <w:color w:val="00B050"/>
+          <w:u w:val="single"/>
+        </w:rPr>
+        <w:t>FrontEnd</w:t>
+      </w:r>
+    </w:p>
+    <w:p>
+      <w:pPr>
+        <w:pStyle w:val="ListParagraph"/>
+        <w:numPr>
+          <w:ilvl w:val="0"/>
+          <w:numId w:val="5"/>
+        </w:numPr>
+        <w:tabs>
+          <w:tab w:val="left" w:pos="3870"/>
+        </w:tabs>
+      </w:pPr>
+      <w:r>
+        <w:t xml:space="preserve">Commands </w:t>
+      </w:r>
+    </w:p>
+    <w:p>
+      <w:pPr>
         <w:pStyle w:val="ListParagraph"/>
         <w:numPr>
           <w:ilvl w:val="0"/>
@@ -1229,7 +1281,230 @@
         <w:tabs>
           <w:tab w:val="left" w:pos="3870"/>
         </w:tabs>
-      </w:pPr>
+        <w:rPr>
+          <w:b/>
+          <w:bCs/>
+        </w:rPr>
+      </w:pPr>
+      <w:r>
+        <w:rPr>
+          <w:b/>
+          <w:bCs/>
+        </w:rPr>
+        <w:t>Check version of node.js</w:t>
+      </w:r>
+    </w:p>
+    <w:p>
+      <w:pPr>
+        <w:pStyle w:val="ListParagraph"/>
+        <w:tabs>
+          <w:tab w:val="left" w:pos="3870"/>
+        </w:tabs>
+        <w:ind w:left="1080"/>
+      </w:pPr>
+      <w:r>
+        <w:rPr>
+          <w:b/>
+          <w:bCs/>
+          <w:color w:val="FFC000"/>
+        </w:rPr>
+        <w:t>node</w:t>
+      </w:r>
+      <w:r>
+        <w:t xml:space="preserve"> </w:t>
+      </w:r>
+      <w:r>
+        <w:t>–</w:t>
+      </w:r>
+      <w:r>
+        <w:t>version</w:t>
+      </w:r>
+    </w:p>
+    <w:p>
+      <w:pPr>
+        <w:pStyle w:val="ListParagraph"/>
+        <w:tabs>
+          <w:tab w:val="left" w:pos="3870"/>
+        </w:tabs>
+        <w:ind w:left="1080"/>
+      </w:pPr>
+      <w:r>
+        <w:rPr>
+          <w:b/>
+          <w:bCs/>
+          <w:color w:val="FFC000"/>
+        </w:rPr>
+        <w:t>npm</w:t>
+      </w:r>
+      <w:r>
+        <w:t xml:space="preserve"> –version</w:t>
+      </w:r>
+    </w:p>
+    <w:p>
+      <w:pPr>
+        <w:pStyle w:val="ListParagraph"/>
+        <w:numPr>
+          <w:ilvl w:val="0"/>
+          <w:numId w:val="2"/>
+        </w:numPr>
+        <w:tabs>
+          <w:tab w:val="left" w:pos="4140"/>
+        </w:tabs>
+        <w:rPr>
+          <w:b/>
+          <w:bCs/>
+        </w:rPr>
+      </w:pPr>
+      <w:r>
+        <w:rPr>
+          <w:b/>
+          <w:bCs/>
+        </w:rPr>
+        <w:t xml:space="preserve">Install Angular CLI and </w:t>
+      </w:r>
+      <w:r>
+        <w:rPr>
+          <w:b/>
+          <w:bCs/>
+        </w:rPr>
+        <w:tab/>
+      </w:r>
+      <w:r>
+        <w:rPr>
+          <w:b/>
+          <w:bCs/>
+        </w:rPr>
+        <w:t xml:space="preserve">check </w:t>
+      </w:r>
+      <w:proofErr w:type="gramStart"/>
+      <w:r>
+        <w:rPr>
+          <w:b/>
+          <w:bCs/>
+        </w:rPr>
+        <w:t>version</w:t>
+      </w:r>
+      <w:proofErr w:type="gramEnd"/>
+    </w:p>
+    <w:p>
+      <w:pPr>
+        <w:pStyle w:val="ListParagraph"/>
+        <w:tabs>
+          <w:tab w:val="left" w:pos="4140"/>
+        </w:tabs>
+        <w:ind w:left="1080"/>
+      </w:pPr>
+      <w:r>
+        <w:rPr>
+          <w:b/>
+          <w:bCs/>
+          <w:color w:val="FFC000"/>
+        </w:rPr>
+        <w:t>npm</w:t>
+      </w:r>
+      <w:r>
+        <w:t xml:space="preserve"> install -g @angular/cli@14</w:t>
+      </w:r>
+      <w:r>
+        <w:tab/>
+      </w:r>
+      <w:r>
+        <w:rPr>
+          <w:b/>
+          <w:bCs/>
+          <w:color w:val="FFC000"/>
+        </w:rPr>
+        <w:t>ng</w:t>
+      </w:r>
+      <w:r>
+        <w:t xml:space="preserve"> </w:t>
+      </w:r>
+      <w:proofErr w:type="gramStart"/>
+      <w:r>
+        <w:t>version</w:t>
+      </w:r>
+      <w:proofErr w:type="gramEnd"/>
+    </w:p>
+    <w:p>
+      <w:pPr>
+        <w:pStyle w:val="ListParagraph"/>
+        <w:numPr>
+          <w:ilvl w:val="0"/>
+          <w:numId w:val="2"/>
+        </w:numPr>
+        <w:tabs>
+          <w:tab w:val="left" w:pos="3870"/>
+        </w:tabs>
+      </w:pPr>
+      <w:r>
+        <w:rPr>
+          <w:b/>
+          <w:bCs/>
+        </w:rPr>
+        <w:t>Create the new Angular app</w:t>
+      </w:r>
+      <w:r>
+        <w:rPr>
+          <w:b/>
+          <w:bCs/>
+        </w:rPr>
+        <w:t xml:space="preserve"> and run </w:t>
+      </w:r>
+      <w:proofErr w:type="gramStart"/>
+      <w:r>
+        <w:rPr>
+          <w:b/>
+          <w:bCs/>
+        </w:rPr>
+        <w:t>it</w:t>
+      </w:r>
+      <w:proofErr w:type="gramEnd"/>
+      <w:r>
+        <w:rPr>
+          <w:b/>
+          <w:bCs/>
+        </w:rPr>
+        <w:t xml:space="preserve"> </w:t>
+      </w:r>
+    </w:p>
+    <w:p>
+      <w:pPr>
+        <w:pStyle w:val="ListParagraph"/>
+        <w:tabs>
+          <w:tab w:val="left" w:pos="4050"/>
+        </w:tabs>
+        <w:ind w:left="1080"/>
+      </w:pPr>
+      <w:r>
+        <w:rPr>
+          <w:b/>
+          <w:bCs/>
+          <w:color w:val="FFC000"/>
+        </w:rPr>
+        <w:t>ng</w:t>
+      </w:r>
+      <w:r>
+        <w:t xml:space="preserve"> new client</w:t>
+      </w:r>
+      <w:r>
+        <w:tab/>
+      </w:r>
+      <w:r>
+        <w:rPr>
+          <w:b/>
+          <w:bCs/>
+          <w:color w:val="FFC000"/>
+        </w:rPr>
+        <w:t>ng</w:t>
+      </w:r>
+      <w:r>
+        <w:t xml:space="preserve"> </w:t>
+      </w:r>
+      <w:proofErr w:type="gramStart"/>
+      <w:r>
+        <w:t>serve</w:t>
+      </w:r>
+      <w:proofErr w:type="gramEnd"/>
     </w:p>
     <w:sectPr>
       <w:pgSz w:w="12240" w:h="15840"/>
@@ -1511,6 +1786,95 @@
     </w:lvl>
   </w:abstractNum>
   <w:abstractNum w:abstractNumId="3" w15:restartNumberingAfterBreak="0">
+    <w:nsid w:val="59247BFB"/>
+    <w:multiLevelType w:val="hybridMultilevel"/>
+    <w:tmpl w:val="61DCB424"/>
+    <w:lvl w:ilvl="0" w:tplc="0409000F">
+      <w:start w:val="1"/>
+      <w:numFmt w:val="decimal"/>
+      <w:lvlText w:val="%1."/>
+      <w:lvlJc w:val="left"/>
+      <w:pPr>
+        <w:ind w:left="720" w:hanging="360"/>
+      </w:pPr>
+      <w:rPr>
+        <w:rFonts w:hint="default"/>
+      </w:rPr>
+    </w:lvl>
+    <w:lvl w:ilvl="1" w:tplc="04090019" w:tentative="1">
+      <w:start w:val="1"/>
+      <w:numFmt w:val="lowerLetter"/>
+      <w:lvlText w:val="%2."/>
+      <w:lvlJc w:val="left"/>
+      <w:pPr>
+        <w:ind w:left="1440" w:hanging="360"/>
+      </w:pPr>
+    </w:lvl>
+    <w:lvl w:ilvl="2" w:tplc="0409001B" w:tentative="1">
+      <w:start w:val="1"/>
+      <w:numFmt w:val="lowerRoman"/>
+      <w:lvlText w:val="%3."/>
+      <w:lvlJc w:val="right"/>
+      <w:pPr>
+        <w:ind w:left="2160" w:hanging="180"/>
+      </w:pPr>
+    </w:lvl>
+    <w:lvl w:ilvl="3" w:tplc="0409000F" w:tentative="1">
+      <w:start w:val="1"/>
+      <w:numFmt w:val="decimal"/>
+      <w:lvlText w:val="%4."/>
+      <w:lvlJc w:val="left"/>
+      <w:pPr>
+        <w:ind w:left="2880" w:hanging="360"/>
+      </w:pPr>
+    </w:lvl>
+    <w:lvl w:ilvl="4" w:tplc="04090019" w:tentative="1">
+      <w:start w:val="1"/>
+      <w:numFmt w:val="lowerLetter"/>
+      <w:lvlText w:val="%5."/>
+      <w:lvlJc w:val="left"/>
+      <w:pPr>
+        <w:ind w:left="3600" w:hanging="360"/>
+      </w:pPr>
+    </w:lvl>
+    <w:lvl w:ilvl="5" w:tplc="0409001B" w:tentative="1">
+      <w:start w:val="1"/>
+      <w:numFmt w:val="lowerRoman"/>
+      <w:lvlText w:val="%6."/>
+      <w:lvlJc w:val="right"/>
+      <w:pPr>
+        <w:ind w:left="4320" w:hanging="180"/>
+      </w:pPr>
+    </w:lvl>
+    <w:lvl w:ilvl="6" w:tplc="0409000F" w:tentative="1">
+      <w:start w:val="1"/>
+      <w:numFmt w:val="decimal"/>
+      <w:lvlText w:val="%7."/>
+      <w:lvlJc w:val="left"/>
+      <w:pPr>
+        <w:ind w:left="5040" w:hanging="360"/>
+      </w:pPr>
+    </w:lvl>
+    <w:lvl w:ilvl="7" w:tplc="04090019" w:tentative="1">
+      <w:start w:val="1"/>
+      <w:numFmt w:val="lowerLetter"/>
+      <w:lvlText w:val="%8."/>
+      <w:lvlJc w:val="left"/>
+      <w:pPr>
+        <w:ind w:left="5760" w:hanging="360"/>
+      </w:pPr>
+    </w:lvl>
+    <w:lvl w:ilvl="8" w:tplc="0409001B" w:tentative="1">
+      <w:start w:val="1"/>
+      <w:numFmt w:val="lowerRoman"/>
+      <w:lvlText w:val="%9."/>
+      <w:lvlJc w:val="right"/>
+      <w:pPr>
+        <w:ind w:left="6480" w:hanging="180"/>
+      </w:pPr>
+    </w:lvl>
+  </w:abstractNum>
+  <w:abstractNum w:abstractNumId="4" w15:restartNumberingAfterBreak="0">
     <w:nsid w:val="5BE24841"/>
     <w:multiLevelType w:val="hybridMultilevel"/>
     <w:tmpl w:val="BD2AA68E"/>
@@ -1627,13 +1991,16 @@
     <w:abstractNumId w:val="0"/>
   </w:num>
   <w:num w:numId="2" w16cid:durableId="1141267906">
-    <w:abstractNumId w:val="3"/>
+    <w:abstractNumId w:val="4"/>
   </w:num>
   <w:num w:numId="3" w16cid:durableId="16347820">
     <w:abstractNumId w:val="1"/>
   </w:num>
   <w:num w:numId="4" w16cid:durableId="742145889">
     <w:abstractNumId w:val="2"/>
+  </w:num>
+  <w:num w:numId="5" w16cid:durableId="31421015">
+    <w:abstractNumId w:val="3"/>
   </w:num>
 </w:numbering>
 </file>

</xml_diff>

<commit_message>
Add Http request to API
</commit_message>
<xml_diff>
--- a/DatingApp_memo.docx
+++ b/DatingApp_memo.docx
@@ -753,6 +753,7 @@
           <w:bCs/>
           <w:u w:val="single"/>
         </w:rPr>
+        <w:lastRenderedPageBreak/>
         <w:t>Context, Controllers</w:t>
       </w:r>
     </w:p>
@@ -1233,13 +1234,6 @@
         <w:tabs>
           <w:tab w:val="left" w:pos="3870"/>
         </w:tabs>
-      </w:pPr>
-    </w:p>
-    <w:p>
-      <w:pPr>
-        <w:tabs>
-          <w:tab w:val="left" w:pos="3870"/>
-        </w:tabs>
         <w:rPr>
           <w:b/>
           <w:bCs/>
@@ -1506,9 +1500,392 @@
       </w:r>
       <w:proofErr w:type="gramEnd"/>
     </w:p>
+    <w:p>
+      <w:pPr>
+        <w:pStyle w:val="ListParagraph"/>
+        <w:numPr>
+          <w:ilvl w:val="0"/>
+          <w:numId w:val="5"/>
+        </w:numPr>
+        <w:tabs>
+          <w:tab w:val="left" w:pos="4050"/>
+        </w:tabs>
+      </w:pPr>
+      <w:r>
+        <w:t xml:space="preserve">Extensions to </w:t>
+      </w:r>
+      <w:proofErr w:type="gramStart"/>
+      <w:r>
+        <w:t>install</w:t>
+      </w:r>
+      <w:proofErr w:type="gramEnd"/>
+    </w:p>
+    <w:p>
+      <w:pPr>
+        <w:pStyle w:val="ListParagraph"/>
+        <w:numPr>
+          <w:ilvl w:val="0"/>
+          <w:numId w:val="2"/>
+        </w:numPr>
+        <w:tabs>
+          <w:tab w:val="left" w:pos="4050"/>
+        </w:tabs>
+      </w:pPr>
+      <w:r>
+        <w:t>Angular Language Service</w:t>
+      </w:r>
+    </w:p>
+    <w:p>
+      <w:pPr>
+        <w:pStyle w:val="ListParagraph"/>
+        <w:numPr>
+          <w:ilvl w:val="0"/>
+          <w:numId w:val="5"/>
+        </w:numPr>
+        <w:tabs>
+          <w:tab w:val="left" w:pos="4050"/>
+        </w:tabs>
+      </w:pPr>
+      <w:r>
+        <w:t xml:space="preserve">VS code set </w:t>
+      </w:r>
+      <w:proofErr w:type="gramStart"/>
+      <w:r>
+        <w:t>up</w:t>
+      </w:r>
+      <w:proofErr w:type="gramEnd"/>
+    </w:p>
+    <w:p>
+      <w:pPr>
+        <w:pStyle w:val="ListParagraph"/>
+        <w:numPr>
+          <w:ilvl w:val="0"/>
+          <w:numId w:val="2"/>
+        </w:numPr>
+        <w:tabs>
+          <w:tab w:val="left" w:pos="4050"/>
+        </w:tabs>
+      </w:pPr>
+      <w:r>
+        <w:t>Productivity features</w:t>
+      </w:r>
+    </w:p>
+    <w:p>
+      <w:pPr>
+        <w:pStyle w:val="ListParagraph"/>
+        <w:tabs>
+          <w:tab w:val="left" w:pos="4050"/>
+        </w:tabs>
+        <w:ind w:left="1080"/>
+      </w:pPr>
+      <w:r>
+        <w:t>File -&gt; Preferences -&gt; Settings -&gt; write “</w:t>
+      </w:r>
+      <w:proofErr w:type="gramStart"/>
+      <w:r>
+        <w:t>bracket</w:t>
+      </w:r>
+      <w:proofErr w:type="gramEnd"/>
+      <w:r>
+        <w:t>”</w:t>
+      </w:r>
+    </w:p>
+    <w:p>
+      <w:pPr>
+        <w:pStyle w:val="ListParagraph"/>
+        <w:tabs>
+          <w:tab w:val="left" w:pos="4500"/>
+        </w:tabs>
+        <w:ind w:left="1080"/>
+      </w:pPr>
+      <w:r>
+        <w:drawing>
+          <wp:inline distT="0" distB="0" distL="0" distR="0" wp14:anchorId="28B29298" wp14:editId="34EBD8C1">
+            <wp:extent cx="1982804" cy="313075"/>
+            <wp:effectExtent l="0" t="0" r="0" b="0"/>
+            <wp:docPr id="4" name="Picture 4" descr="Text&#10;&#10;Description automatically generated"/>
+            <wp:cNvGraphicFramePr>
+              <a:graphicFrameLocks xmlns:a="http://schemas.openxmlformats.org/drawingml/2006/main" noChangeAspect="1"/>
+            </wp:cNvGraphicFramePr>
+            <a:graphic xmlns:a="http://schemas.openxmlformats.org/drawingml/2006/main">
+              <a:graphicData uri="http://schemas.openxmlformats.org/drawingml/2006/picture">
+                <pic:pic xmlns:pic="http://schemas.openxmlformats.org/drawingml/2006/picture">
+                  <pic:nvPicPr>
+                    <pic:cNvPr id="4" name="Picture 4" descr="Text&#10;&#10;Description automatically generated"/>
+                    <pic:cNvPicPr/>
+                  </pic:nvPicPr>
+                  <pic:blipFill>
+                    <a:blip r:embed="rId8"/>
+                    <a:stretch>
+                      <a:fillRect/>
+                    </a:stretch>
+                  </pic:blipFill>
+                  <pic:spPr>
+                    <a:xfrm>
+                      <a:off x="0" y="0"/>
+                      <a:ext cx="2008568" cy="317143"/>
+                    </a:xfrm>
+                    <a:prstGeom prst="rect">
+                      <a:avLst/>
+                    </a:prstGeom>
+                  </pic:spPr>
+                </pic:pic>
+              </a:graphicData>
+            </a:graphic>
+          </wp:inline>
+        </w:drawing>
+      </w:r>
+      <w:r>
+        <w:tab/>
+      </w:r>
+      <w:r>
+        <w:rPr>
+          <w:noProof/>
+        </w:rPr>
+        <w:drawing>
+          <wp:inline distT="0" distB="0" distL="0" distR="0" wp14:anchorId="19DF3FC1" wp14:editId="28B95D81">
+            <wp:extent cx="3195587" cy="304570"/>
+            <wp:effectExtent l="0" t="0" r="5080" b="635"/>
+            <wp:docPr id="6" name="Picture 6"/>
+            <wp:cNvGraphicFramePr>
+              <a:graphicFrameLocks xmlns:a="http://schemas.openxmlformats.org/drawingml/2006/main" noChangeAspect="1"/>
+            </wp:cNvGraphicFramePr>
+            <a:graphic xmlns:a="http://schemas.openxmlformats.org/drawingml/2006/main">
+              <a:graphicData uri="http://schemas.openxmlformats.org/drawingml/2006/picture">
+                <pic:pic xmlns:pic="http://schemas.openxmlformats.org/drawingml/2006/picture">
+                  <pic:nvPicPr>
+                    <pic:cNvPr id="0" name="Picture 2"/>
+                    <pic:cNvPicPr>
+                      <a:picLocks noChangeAspect="1" noChangeArrowheads="1"/>
+                    </pic:cNvPicPr>
+                  </pic:nvPicPr>
+                  <pic:blipFill>
+                    <a:blip r:embed="rId9">
+                      <a:extLst>
+                        <a:ext uri="{28A0092B-C50C-407E-A947-70E740481C1C}">
+                          <a14:useLocalDpi xmlns:a14="http://schemas.microsoft.com/office/drawing/2010/main" val="0"/>
+                        </a:ext>
+                      </a:extLst>
+                    </a:blip>
+                    <a:srcRect/>
+                    <a:stretch>
+                      <a:fillRect/>
+                    </a:stretch>
+                  </pic:blipFill>
+                  <pic:spPr bwMode="auto">
+                    <a:xfrm>
+                      <a:off x="0" y="0"/>
+                      <a:ext cx="3301289" cy="314644"/>
+                    </a:xfrm>
+                    <a:prstGeom prst="rect">
+                      <a:avLst/>
+                    </a:prstGeom>
+                    <a:noFill/>
+                  </pic:spPr>
+                </pic:pic>
+              </a:graphicData>
+            </a:graphic>
+          </wp:inline>
+        </w:drawing>
+      </w:r>
+    </w:p>
+    <w:p>
+      <w:pPr>
+        <w:pStyle w:val="ListParagraph"/>
+        <w:tabs>
+          <w:tab w:val="left" w:pos="4050"/>
+        </w:tabs>
+        <w:ind w:left="1080"/>
+      </w:pPr>
+    </w:p>
+    <w:p>
+      <w:pPr>
+        <w:pStyle w:val="ListParagraph"/>
+        <w:tabs>
+          <w:tab w:val="left" w:pos="4050"/>
+        </w:tabs>
+        <w:ind w:left="1080"/>
+      </w:pPr>
+      <w:r>
+        <w:drawing>
+          <wp:inline distT="0" distB="0" distL="0" distR="0" wp14:anchorId="213AA8FC" wp14:editId="4AED5292">
+            <wp:extent cx="1328286" cy="555361"/>
+            <wp:effectExtent l="0" t="0" r="5715" b="0"/>
+            <wp:docPr id="7" name="Picture 7" descr="Text&#10;&#10;Description automatically generated"/>
+            <wp:cNvGraphicFramePr>
+              <a:graphicFrameLocks xmlns:a="http://schemas.openxmlformats.org/drawingml/2006/main" noChangeAspect="1"/>
+            </wp:cNvGraphicFramePr>
+            <a:graphic xmlns:a="http://schemas.openxmlformats.org/drawingml/2006/main">
+              <a:graphicData uri="http://schemas.openxmlformats.org/drawingml/2006/picture">
+                <pic:pic xmlns:pic="http://schemas.openxmlformats.org/drawingml/2006/picture">
+                  <pic:nvPicPr>
+                    <pic:cNvPr id="7" name="Picture 7" descr="Text&#10;&#10;Description automatically generated"/>
+                    <pic:cNvPicPr/>
+                  </pic:nvPicPr>
+                  <pic:blipFill>
+                    <a:blip r:embed="rId10"/>
+                    <a:stretch>
+                      <a:fillRect/>
+                    </a:stretch>
+                  </pic:blipFill>
+                  <pic:spPr>
+                    <a:xfrm>
+                      <a:off x="0" y="0"/>
+                      <a:ext cx="1335959" cy="558569"/>
+                    </a:xfrm>
+                    <a:prstGeom prst="rect">
+                      <a:avLst/>
+                    </a:prstGeom>
+                  </pic:spPr>
+                </pic:pic>
+              </a:graphicData>
+            </a:graphic>
+          </wp:inline>
+        </w:drawing>
+      </w:r>
+      <w:r>
+        <w:tab/>
+      </w:r>
+      <w:r>
+        <w:rPr>
+          <w:noProof/>
+        </w:rPr>
+        <w:drawing>
+          <wp:inline distT="0" distB="0" distL="0" distR="0" wp14:anchorId="5A679B02" wp14:editId="0C65184E">
+            <wp:extent cx="1347537" cy="552999"/>
+            <wp:effectExtent l="0" t="0" r="5080" b="0"/>
+            <wp:docPr id="9" name="Picture 9" descr="Graphical user interface, text&#10;&#10;Description automatically generated with medium confidence"/>
+            <wp:cNvGraphicFramePr>
+              <a:graphicFrameLocks xmlns:a="http://schemas.openxmlformats.org/drawingml/2006/main" noChangeAspect="1"/>
+            </wp:cNvGraphicFramePr>
+            <a:graphic xmlns:a="http://schemas.openxmlformats.org/drawingml/2006/main">
+              <a:graphicData uri="http://schemas.openxmlformats.org/drawingml/2006/picture">
+                <pic:pic xmlns:pic="http://schemas.openxmlformats.org/drawingml/2006/picture">
+                  <pic:nvPicPr>
+                    <pic:cNvPr id="9" name="Picture 9" descr="Graphical user interface, text&#10;&#10;Description automatically generated with medium confidence"/>
+                    <pic:cNvPicPr/>
+                  </pic:nvPicPr>
+                  <pic:blipFill>
+                    <a:blip r:embed="rId11"/>
+                    <a:stretch>
+                      <a:fillRect/>
+                    </a:stretch>
+                  </pic:blipFill>
+                  <pic:spPr>
+                    <a:xfrm>
+                      <a:off x="0" y="0"/>
+                      <a:ext cx="1358948" cy="557682"/>
+                    </a:xfrm>
+                    <a:prstGeom prst="rect">
+                      <a:avLst/>
+                    </a:prstGeom>
+                  </pic:spPr>
+                </pic:pic>
+              </a:graphicData>
+            </a:graphic>
+          </wp:inline>
+        </w:drawing>
+      </w:r>
+    </w:p>
+    <w:p>
+      <w:pPr>
+        <w:pStyle w:val="ListParagraph"/>
+        <w:numPr>
+          <w:ilvl w:val="0"/>
+          <w:numId w:val="5"/>
+        </w:numPr>
+        <w:tabs>
+          <w:tab w:val="left" w:pos="4050"/>
+        </w:tabs>
+      </w:pPr>
+      <w:r>
+        <w:lastRenderedPageBreak/>
+        <w:t>Making Http request in angular</w:t>
+      </w:r>
+    </w:p>
+    <w:p>
+      <w:pPr>
+        <w:pStyle w:val="ListParagraph"/>
+        <w:numPr>
+          <w:ilvl w:val="0"/>
+          <w:numId w:val="2"/>
+        </w:numPr>
+        <w:tabs>
+          <w:tab w:val="left" w:pos="4050"/>
+        </w:tabs>
+      </w:pPr>
+      <w:r>
+        <w:t>Add</w:t>
+      </w:r>
+      <w:r>
+        <w:br/>
+      </w:r>
+      <w:r>
+        <w:rPr>
+          <w:noProof/>
+        </w:rPr>
+        <w:drawing>
+          <wp:inline distT="0" distB="0" distL="0" distR="0" wp14:anchorId="6451B78E" wp14:editId="031FD3F3">
+            <wp:extent cx="3048000" cy="2423323"/>
+            <wp:effectExtent l="0" t="0" r="0" b="0"/>
+            <wp:docPr id="10" name="Picture 10" descr="Text&#10;&#10;Description automatically generated"/>
+            <wp:cNvGraphicFramePr>
+              <a:graphicFrameLocks xmlns:a="http://schemas.openxmlformats.org/drawingml/2006/main" noChangeAspect="1"/>
+            </wp:cNvGraphicFramePr>
+            <a:graphic xmlns:a="http://schemas.openxmlformats.org/drawingml/2006/main">
+              <a:graphicData uri="http://schemas.openxmlformats.org/drawingml/2006/picture">
+                <pic:pic xmlns:pic="http://schemas.openxmlformats.org/drawingml/2006/picture">
+                  <pic:nvPicPr>
+                    <pic:cNvPr id="10" name="Picture 10" descr="Text&#10;&#10;Description automatically generated"/>
+                    <pic:cNvPicPr>
+                      <a:picLocks noChangeAspect="1" noChangeArrowheads="1"/>
+                    </pic:cNvPicPr>
+                  </pic:nvPicPr>
+                  <pic:blipFill>
+                    <a:blip r:embed="rId12">
+                      <a:extLst>
+                        <a:ext uri="{28A0092B-C50C-407E-A947-70E740481C1C}">
+                          <a14:useLocalDpi xmlns:a14="http://schemas.microsoft.com/office/drawing/2010/main" val="0"/>
+                        </a:ext>
+                      </a:extLst>
+                    </a:blip>
+                    <a:srcRect/>
+                    <a:stretch>
+                      <a:fillRect/>
+                    </a:stretch>
+                  </pic:blipFill>
+                  <pic:spPr bwMode="auto">
+                    <a:xfrm>
+                      <a:off x="0" y="0"/>
+                      <a:ext cx="3067836" cy="2439094"/>
+                    </a:xfrm>
+                    <a:prstGeom prst="rect">
+                      <a:avLst/>
+                    </a:prstGeom>
+                    <a:noFill/>
+                    <a:ln>
+                      <a:noFill/>
+                    </a:ln>
+                  </pic:spPr>
+                </pic:pic>
+              </a:graphicData>
+            </a:graphic>
+          </wp:inline>
+        </w:drawing>
+      </w:r>
+    </w:p>
+    <w:p>
+      <w:pPr>
+        <w:pStyle w:val="ListParagraph"/>
+        <w:tabs>
+          <w:tab w:val="left" w:pos="4050"/>
+        </w:tabs>
+        <w:ind w:left="1080"/>
+      </w:pPr>
+    </w:p>
     <w:sectPr>
       <w:pgSz w:w="12240" w:h="15840"/>
-      <w:pgMar w:top="1440" w:right="1080" w:bottom="1440" w:left="1440" w:header="720" w:footer="720" w:gutter="0"/>
+      <w:pgMar w:top="1440" w:right="1080" w:bottom="1260" w:left="1440" w:header="720" w:footer="720" w:gutter="0"/>
       <w:cols w:space="720"/>
       <w:docGrid w:linePitch="360"/>
     </w:sectPr>

</xml_diff>

<commit_message>
add ssl certificate and using https
</commit_message>
<xml_diff>
--- a/DatingApp_memo.docx
+++ b/DatingApp_memo.docx
@@ -1881,6 +1881,752 @@
           <w:tab w:val="left" w:pos="4050"/>
         </w:tabs>
         <w:ind w:left="1080"/>
+      </w:pPr>
+      <w:r>
+        <w:t xml:space="preserve">Check commit </w:t>
+      </w:r>
+      <w:hyperlink r:id="rId13" w:history="1">
+        <w:r>
+          <w:rPr>
+            <w:rStyle w:val="Hyperlink"/>
+            <w:rFonts w:ascii="Segoe UI" w:hAnsi="Segoe UI" w:cs="Segoe UI"/>
+            <w:sz w:val="21"/>
+            <w:szCs w:val="21"/>
+            <w:shd w:val="clear" w:color="auto" w:fill="F6F8FA"/>
+          </w:rPr>
+          <w:t>Add Http request to API</w:t>
+        </w:r>
+      </w:hyperlink>
+      <w:r>
+        <w:t xml:space="preserve"> = </w:t>
+      </w:r>
+      <w:r>
+        <w:t>4f9f9d7580b4a690c1e3530b54ccf03a2c650377</w:t>
+      </w:r>
+    </w:p>
+    <w:p>
+      <w:pPr>
+        <w:pStyle w:val="ListParagraph"/>
+        <w:numPr>
+          <w:ilvl w:val="0"/>
+          <w:numId w:val="5"/>
+        </w:numPr>
+        <w:tabs>
+          <w:tab w:val="left" w:pos="4050"/>
+        </w:tabs>
+      </w:pPr>
+      <w:r>
+        <w:t xml:space="preserve">Solve CORS </w:t>
+      </w:r>
+      <w:proofErr w:type="gramStart"/>
+      <w:r>
+        <w:t>issue</w:t>
+      </w:r>
+      <w:proofErr w:type="gramEnd"/>
+    </w:p>
+    <w:p>
+      <w:pPr>
+        <w:pStyle w:val="ListParagraph"/>
+        <w:tabs>
+          <w:tab w:val="left" w:pos="4050"/>
+        </w:tabs>
+      </w:pPr>
+      <w:r>
+        <w:t xml:space="preserve">In Program add </w:t>
+      </w:r>
+      <w:r>
+        <w:drawing>
+          <wp:inline distT="0" distB="0" distL="0" distR="0" wp14:anchorId="42552D46" wp14:editId="58B69D76">
+            <wp:extent cx="2080440" cy="213378"/>
+            <wp:effectExtent l="0" t="0" r="0" b="0"/>
+            <wp:docPr id="11" name="Picture 11"/>
+            <wp:cNvGraphicFramePr>
+              <a:graphicFrameLocks xmlns:a="http://schemas.openxmlformats.org/drawingml/2006/main" noChangeAspect="1"/>
+            </wp:cNvGraphicFramePr>
+            <a:graphic xmlns:a="http://schemas.openxmlformats.org/drawingml/2006/main">
+              <a:graphicData uri="http://schemas.openxmlformats.org/drawingml/2006/picture">
+                <pic:pic xmlns:pic="http://schemas.openxmlformats.org/drawingml/2006/picture">
+                  <pic:nvPicPr>
+                    <pic:cNvPr id="1" name=""/>
+                    <pic:cNvPicPr/>
+                  </pic:nvPicPr>
+                  <pic:blipFill>
+                    <a:blip r:embed="rId14"/>
+                    <a:stretch>
+                      <a:fillRect/>
+                    </a:stretch>
+                  </pic:blipFill>
+                  <pic:spPr>
+                    <a:xfrm>
+                      <a:off x="0" y="0"/>
+                      <a:ext cx="2080440" cy="213378"/>
+                    </a:xfrm>
+                    <a:prstGeom prst="rect">
+                      <a:avLst/>
+                    </a:prstGeom>
+                  </pic:spPr>
+                </pic:pic>
+              </a:graphicData>
+            </a:graphic>
+          </wp:inline>
+        </w:drawing>
+      </w:r>
+      <w:r>
+        <w:t xml:space="preserve"> above </w:t>
+      </w:r>
+      <w:r>
+        <w:drawing>
+          <wp:inline distT="0" distB="0" distL="0" distR="0" wp14:anchorId="20C76226" wp14:editId="1C0D18C2">
+            <wp:extent cx="1950889" cy="167655"/>
+            <wp:effectExtent l="0" t="0" r="0" b="3810"/>
+            <wp:docPr id="12" name="Picture 12"/>
+            <wp:cNvGraphicFramePr>
+              <a:graphicFrameLocks xmlns:a="http://schemas.openxmlformats.org/drawingml/2006/main" noChangeAspect="1"/>
+            </wp:cNvGraphicFramePr>
+            <a:graphic xmlns:a="http://schemas.openxmlformats.org/drawingml/2006/main">
+              <a:graphicData uri="http://schemas.openxmlformats.org/drawingml/2006/picture">
+                <pic:pic xmlns:pic="http://schemas.openxmlformats.org/drawingml/2006/picture">
+                  <pic:nvPicPr>
+                    <pic:cNvPr id="1" name=""/>
+                    <pic:cNvPicPr/>
+                  </pic:nvPicPr>
+                  <pic:blipFill>
+                    <a:blip r:embed="rId15"/>
+                    <a:stretch>
+                      <a:fillRect/>
+                    </a:stretch>
+                  </pic:blipFill>
+                  <pic:spPr>
+                    <a:xfrm>
+                      <a:off x="0" y="0"/>
+                      <a:ext cx="1950889" cy="167655"/>
+                    </a:xfrm>
+                    <a:prstGeom prst="rect">
+                      <a:avLst/>
+                    </a:prstGeom>
+                  </pic:spPr>
+                </pic:pic>
+              </a:graphicData>
+            </a:graphic>
+          </wp:inline>
+        </w:drawing>
+      </w:r>
+    </w:p>
+    <w:p>
+      <w:pPr>
+        <w:pStyle w:val="ListParagraph"/>
+        <w:tabs>
+          <w:tab w:val="left" w:pos="4050"/>
+        </w:tabs>
+      </w:pPr>
+      <w:r>
+        <w:t xml:space="preserve">Then under </w:t>
+      </w:r>
+      <w:r>
+        <w:drawing>
+          <wp:inline distT="0" distB="0" distL="0" distR="0" wp14:anchorId="020002E5" wp14:editId="557BBDD5">
+            <wp:extent cx="1950889" cy="167655"/>
+            <wp:effectExtent l="0" t="0" r="0" b="3810"/>
+            <wp:docPr id="13" name="Picture 13"/>
+            <wp:cNvGraphicFramePr>
+              <a:graphicFrameLocks xmlns:a="http://schemas.openxmlformats.org/drawingml/2006/main" noChangeAspect="1"/>
+            </wp:cNvGraphicFramePr>
+            <a:graphic xmlns:a="http://schemas.openxmlformats.org/drawingml/2006/main">
+              <a:graphicData uri="http://schemas.openxmlformats.org/drawingml/2006/picture">
+                <pic:pic xmlns:pic="http://schemas.openxmlformats.org/drawingml/2006/picture">
+                  <pic:nvPicPr>
+                    <pic:cNvPr id="1" name=""/>
+                    <pic:cNvPicPr/>
+                  </pic:nvPicPr>
+                  <pic:blipFill>
+                    <a:blip r:embed="rId15"/>
+                    <a:stretch>
+                      <a:fillRect/>
+                    </a:stretch>
+                  </pic:blipFill>
+                  <pic:spPr>
+                    <a:xfrm>
+                      <a:off x="0" y="0"/>
+                      <a:ext cx="1950889" cy="167655"/>
+                    </a:xfrm>
+                    <a:prstGeom prst="rect">
+                      <a:avLst/>
+                    </a:prstGeom>
+                  </pic:spPr>
+                </pic:pic>
+              </a:graphicData>
+            </a:graphic>
+          </wp:inline>
+        </w:drawing>
+      </w:r>
+      <w:r>
+        <w:t xml:space="preserve"> </w:t>
+      </w:r>
+      <w:proofErr w:type="gramStart"/>
+      <w:r>
+        <w:t>add</w:t>
+      </w:r>
+      <w:proofErr w:type="gramEnd"/>
+      <w:r>
+        <w:t xml:space="preserve"> </w:t>
+      </w:r>
+    </w:p>
+    <w:p>
+      <w:pPr>
+        <w:pStyle w:val="ListParagraph"/>
+        <w:tabs>
+          <w:tab w:val="left" w:pos="4050"/>
+        </w:tabs>
+      </w:pPr>
+      <w:r>
+        <w:drawing>
+          <wp:inline distT="0" distB="0" distL="0" distR="0" wp14:anchorId="08AE3EC6" wp14:editId="32F7FAB5">
+            <wp:extent cx="6172200" cy="149860"/>
+            <wp:effectExtent l="0" t="0" r="0" b="2540"/>
+            <wp:docPr id="14" name="Picture 14"/>
+            <wp:cNvGraphicFramePr>
+              <a:graphicFrameLocks xmlns:a="http://schemas.openxmlformats.org/drawingml/2006/main" noChangeAspect="1"/>
+            </wp:cNvGraphicFramePr>
+            <a:graphic xmlns:a="http://schemas.openxmlformats.org/drawingml/2006/main">
+              <a:graphicData uri="http://schemas.openxmlformats.org/drawingml/2006/picture">
+                <pic:pic xmlns:pic="http://schemas.openxmlformats.org/drawingml/2006/picture">
+                  <pic:nvPicPr>
+                    <pic:cNvPr id="1" name=""/>
+                    <pic:cNvPicPr/>
+                  </pic:nvPicPr>
+                  <pic:blipFill>
+                    <a:blip r:embed="rId16"/>
+                    <a:stretch>
+                      <a:fillRect/>
+                    </a:stretch>
+                  </pic:blipFill>
+                  <pic:spPr>
+                    <a:xfrm>
+                      <a:off x="0" y="0"/>
+                      <a:ext cx="6172200" cy="149860"/>
+                    </a:xfrm>
+                    <a:prstGeom prst="rect">
+                      <a:avLst/>
+                    </a:prstGeom>
+                  </pic:spPr>
+                </pic:pic>
+              </a:graphicData>
+            </a:graphic>
+          </wp:inline>
+        </w:drawing>
+      </w:r>
+    </w:p>
+    <w:p>
+      <w:pPr>
+        <w:pStyle w:val="ListParagraph"/>
+        <w:tabs>
+          <w:tab w:val="left" w:pos="4050"/>
+        </w:tabs>
+      </w:pPr>
+      <w:r>
+        <w:t xml:space="preserve">Check commit  </w:t>
+      </w:r>
+      <w:hyperlink r:id="rId17" w:history="1">
+        <w:r>
+          <w:rPr>
+            <w:rStyle w:val="Hyperlink"/>
+            <w:rFonts w:ascii="Segoe UI" w:hAnsi="Segoe UI" w:cs="Segoe UI"/>
+            <w:sz w:val="21"/>
+            <w:szCs w:val="21"/>
+            <w:shd w:val="clear" w:color="auto" w:fill="F6F8FA"/>
+          </w:rPr>
+          <w:t>Fix CORS policy issue</w:t>
+        </w:r>
+      </w:hyperlink>
+    </w:p>
+    <w:p>
+      <w:pPr>
+        <w:pStyle w:val="ListParagraph"/>
+        <w:numPr>
+          <w:ilvl w:val="0"/>
+          <w:numId w:val="5"/>
+        </w:numPr>
+        <w:tabs>
+          <w:tab w:val="left" w:pos="4050"/>
+        </w:tabs>
+      </w:pPr>
+      <w:r>
+        <w:t xml:space="preserve">Displaying the fetch users in the browser </w:t>
+      </w:r>
+    </w:p>
+    <w:p>
+      <w:pPr>
+        <w:pStyle w:val="ListParagraph"/>
+        <w:tabs>
+          <w:tab w:val="left" w:pos="4050"/>
+        </w:tabs>
+      </w:pPr>
+      <w:r>
+        <w:t xml:space="preserve">Have to be careful it’s case </w:t>
+      </w:r>
+      <w:proofErr w:type="gramStart"/>
+      <w:r>
+        <w:t>sensitive</w:t>
+      </w:r>
+      <w:proofErr w:type="gramEnd"/>
+      <w:r>
+        <w:t xml:space="preserve"> </w:t>
+      </w:r>
+    </w:p>
+    <w:p>
+      <w:pPr>
+        <w:pStyle w:val="ListParagraph"/>
+        <w:tabs>
+          <w:tab w:val="left" w:pos="4050"/>
+        </w:tabs>
+      </w:pPr>
+      <w:r>
+        <w:drawing>
+          <wp:inline distT="0" distB="0" distL="0" distR="0" wp14:anchorId="039E8571" wp14:editId="1B5CE5AB">
+            <wp:extent cx="2328333" cy="1088299"/>
+            <wp:effectExtent l="0" t="0" r="0" b="0"/>
+            <wp:docPr id="15" name="Picture 15"/>
+            <wp:cNvGraphicFramePr>
+              <a:graphicFrameLocks xmlns:a="http://schemas.openxmlformats.org/drawingml/2006/main" noChangeAspect="1"/>
+            </wp:cNvGraphicFramePr>
+            <a:graphic xmlns:a="http://schemas.openxmlformats.org/drawingml/2006/main">
+              <a:graphicData uri="http://schemas.openxmlformats.org/drawingml/2006/picture">
+                <pic:pic xmlns:pic="http://schemas.openxmlformats.org/drawingml/2006/picture">
+                  <pic:nvPicPr>
+                    <pic:cNvPr id="1" name=""/>
+                    <pic:cNvPicPr/>
+                  </pic:nvPicPr>
+                  <pic:blipFill>
+                    <a:blip r:embed="rId18"/>
+                    <a:stretch>
+                      <a:fillRect/>
+                    </a:stretch>
+                  </pic:blipFill>
+                  <pic:spPr>
+                    <a:xfrm>
+                      <a:off x="0" y="0"/>
+                      <a:ext cx="2347732" cy="1097367"/>
+                    </a:xfrm>
+                    <a:prstGeom prst="rect">
+                      <a:avLst/>
+                    </a:prstGeom>
+                  </pic:spPr>
+                </pic:pic>
+              </a:graphicData>
+            </a:graphic>
+          </wp:inline>
+        </w:drawing>
+      </w:r>
+    </w:p>
+    <w:p>
+      <w:pPr>
+        <w:pStyle w:val="ListParagraph"/>
+        <w:tabs>
+          <w:tab w:val="left" w:pos="4320"/>
+        </w:tabs>
+      </w:pPr>
+    </w:p>
+    <w:p>
+      <w:pPr>
+        <w:pStyle w:val="ListParagraph"/>
+        <w:numPr>
+          <w:ilvl w:val="0"/>
+          <w:numId w:val="5"/>
+        </w:numPr>
+        <w:tabs>
+          <w:tab w:val="left" w:pos="4320"/>
+        </w:tabs>
+      </w:pPr>
+      <w:r>
+        <w:t xml:space="preserve">Install </w:t>
+      </w:r>
+      <w:proofErr w:type="spellStart"/>
+      <w:r>
+        <w:t>ngx</w:t>
+      </w:r>
+      <w:proofErr w:type="spellEnd"/>
+      <w:r>
+        <w:t xml:space="preserve">-bootstrap and </w:t>
+      </w:r>
+      <w:r>
+        <w:tab/>
+        <w:t>bootstrap5</w:t>
+      </w:r>
+    </w:p>
+    <w:p>
+      <w:pPr>
+        <w:pStyle w:val="ListParagraph"/>
+        <w:tabs>
+          <w:tab w:val="left" w:pos="4410"/>
+        </w:tabs>
+      </w:pPr>
+      <w:r>
+        <w:rPr>
+          <w:b/>
+          <w:bCs/>
+          <w:color w:val="FFC000"/>
+        </w:rPr>
+        <w:t>npm</w:t>
+      </w:r>
+      <w:r>
+        <w:t xml:space="preserve"> install </w:t>
+      </w:r>
+      <w:hyperlink r:id="rId19" w:history="1">
+        <w:r>
+          <w:rPr>
+            <w:rStyle w:val="Hyperlink"/>
+          </w:rPr>
+          <w:t>ngx-bootstrap@9.0.0</w:t>
+        </w:r>
+      </w:hyperlink>
+      <w:r>
+        <w:tab/>
+      </w:r>
+      <w:r>
+        <w:rPr>
+          <w:b/>
+          <w:bCs/>
+          <w:color w:val="FFC000"/>
+        </w:rPr>
+        <w:t>npm</w:t>
+      </w:r>
+      <w:r>
+        <w:t xml:space="preserve"> install bootstrap@</w:t>
+      </w:r>
+      <w:proofErr w:type="gramStart"/>
+      <w:r>
+        <w:t>5</w:t>
+      </w:r>
+      <w:proofErr w:type="gramEnd"/>
+    </w:p>
+    <w:p>
+      <w:pPr>
+        <w:pStyle w:val="ListParagraph"/>
+        <w:numPr>
+          <w:ilvl w:val="0"/>
+          <w:numId w:val="5"/>
+        </w:numPr>
+        <w:tabs>
+          <w:tab w:val="left" w:pos="4410"/>
+        </w:tabs>
+      </w:pPr>
+      <w:r>
+        <w:t xml:space="preserve">Install font-awesome for fancy </w:t>
+      </w:r>
+      <w:proofErr w:type="gramStart"/>
+      <w:r>
+        <w:t>icons</w:t>
+      </w:r>
+      <w:proofErr w:type="gramEnd"/>
+    </w:p>
+    <w:p>
+      <w:pPr>
+        <w:pStyle w:val="ListParagraph"/>
+        <w:tabs>
+          <w:tab w:val="left" w:pos="4410"/>
+        </w:tabs>
+      </w:pPr>
+      <w:r>
+        <w:rPr>
+          <w:b/>
+          <w:bCs/>
+          <w:color w:val="FFC000"/>
+        </w:rPr>
+        <w:t>npm</w:t>
+      </w:r>
+      <w:r>
+        <w:t xml:space="preserve"> install font-</w:t>
+      </w:r>
+      <w:proofErr w:type="gramStart"/>
+      <w:r>
+        <w:t>awesome</w:t>
+      </w:r>
+      <w:proofErr w:type="gramEnd"/>
+    </w:p>
+    <w:p>
+      <w:pPr>
+        <w:pStyle w:val="ListParagraph"/>
+        <w:numPr>
+          <w:ilvl w:val="0"/>
+          <w:numId w:val="2"/>
+        </w:numPr>
+        <w:tabs>
+          <w:tab w:val="left" w:pos="4410"/>
+        </w:tabs>
+      </w:pPr>
+      <w:r>
+        <w:rPr>
+          <w:b/>
+          <w:bCs/>
+        </w:rPr>
+        <w:t xml:space="preserve">Have to add </w:t>
+      </w:r>
+      <w:r>
+        <w:t xml:space="preserve">styles files in </w:t>
+      </w:r>
+      <w:proofErr w:type="spellStart"/>
+      <w:proofErr w:type="gramStart"/>
+      <w:r>
+        <w:t>angular.json</w:t>
+      </w:r>
+      <w:proofErr w:type="spellEnd"/>
+      <w:proofErr w:type="gramEnd"/>
+      <w:r>
+        <w:t xml:space="preserve"> and remember that the last file overrides those before!!!</w:t>
+      </w:r>
+    </w:p>
+    <w:p>
+      <w:pPr>
+        <w:pStyle w:val="ListParagraph"/>
+        <w:tabs>
+          <w:tab w:val="left" w:pos="4410"/>
+        </w:tabs>
+        <w:ind w:left="1080"/>
+      </w:pPr>
+      <w:r>
+        <w:drawing>
+          <wp:inline distT="0" distB="0" distL="0" distR="0" wp14:anchorId="06E7BD48" wp14:editId="46967427">
+            <wp:extent cx="3166533" cy="759322"/>
+            <wp:effectExtent l="0" t="0" r="0" b="3175"/>
+            <wp:docPr id="16" name="Picture 16"/>
+            <wp:cNvGraphicFramePr>
+              <a:graphicFrameLocks xmlns:a="http://schemas.openxmlformats.org/drawingml/2006/main" noChangeAspect="1"/>
+            </wp:cNvGraphicFramePr>
+            <a:graphic xmlns:a="http://schemas.openxmlformats.org/drawingml/2006/main">
+              <a:graphicData uri="http://schemas.openxmlformats.org/drawingml/2006/picture">
+                <pic:pic xmlns:pic="http://schemas.openxmlformats.org/drawingml/2006/picture">
+                  <pic:nvPicPr>
+                    <pic:cNvPr id="1" name=""/>
+                    <pic:cNvPicPr/>
+                  </pic:nvPicPr>
+                  <pic:blipFill>
+                    <a:blip r:embed="rId20"/>
+                    <a:stretch>
+                      <a:fillRect/>
+                    </a:stretch>
+                  </pic:blipFill>
+                  <pic:spPr>
+                    <a:xfrm>
+                      <a:off x="0" y="0"/>
+                      <a:ext cx="3216454" cy="771293"/>
+                    </a:xfrm>
+                    <a:prstGeom prst="rect">
+                      <a:avLst/>
+                    </a:prstGeom>
+                  </pic:spPr>
+                </pic:pic>
+              </a:graphicData>
+            </a:graphic>
+          </wp:inline>
+        </w:drawing>
+      </w:r>
+    </w:p>
+    <w:p>
+      <w:pPr>
+        <w:pStyle w:val="ListParagraph"/>
+        <w:numPr>
+          <w:ilvl w:val="0"/>
+          <w:numId w:val="5"/>
+        </w:numPr>
+        <w:tabs>
+          <w:tab w:val="left" w:pos="4410"/>
+        </w:tabs>
+      </w:pPr>
+      <w:r>
+        <w:t>Using Https in Angular</w:t>
+      </w:r>
+    </w:p>
+    <w:p>
+      <w:pPr>
+        <w:pStyle w:val="ListParagraph"/>
+        <w:tabs>
+          <w:tab w:val="left" w:pos="4410"/>
+        </w:tabs>
+      </w:pPr>
+      <w:r>
+        <w:t xml:space="preserve">Go to </w:t>
+      </w:r>
+      <w:r>
+        <w:t>C:\MyGitRepos\DatingApp\Resources\StudentAssets\StudentAssets\generateTrustedSSL</w:t>
+      </w:r>
+    </w:p>
+    <w:p>
+      <w:pPr>
+        <w:pStyle w:val="ListParagraph"/>
+        <w:tabs>
+          <w:tab w:val="left" w:pos="4410"/>
+        </w:tabs>
+      </w:pPr>
+      <w:r>
+        <w:lastRenderedPageBreak/>
+        <w:t xml:space="preserve">Install the certificate and copy the certificate and key files, then go in VS </w:t>
+      </w:r>
+      <w:proofErr w:type="gramStart"/>
+      <w:r>
+        <w:t>code ,</w:t>
+      </w:r>
+      <w:proofErr w:type="gramEnd"/>
+      <w:r>
+        <w:t xml:space="preserve"> on client -&gt; reveal in File Explorer, create folder </w:t>
+      </w:r>
+      <w:proofErr w:type="spellStart"/>
+      <w:r>
+        <w:t>ssl</w:t>
+      </w:r>
+      <w:proofErr w:type="spellEnd"/>
+      <w:r>
+        <w:t xml:space="preserve"> and paste the files. Then to make Angular use these files go into </w:t>
+      </w:r>
+      <w:proofErr w:type="spellStart"/>
+      <w:r>
+        <w:t>angular.json</w:t>
+      </w:r>
+      <w:proofErr w:type="spellEnd"/>
+      <w:r>
+        <w:t xml:space="preserve"> file and add this </w:t>
+      </w:r>
+      <w:r>
+        <w:drawing>
+          <wp:inline distT="0" distB="0" distL="0" distR="0" wp14:anchorId="6E68383F" wp14:editId="5DD89F15">
+            <wp:extent cx="1769534" cy="755415"/>
+            <wp:effectExtent l="0" t="0" r="2540" b="6985"/>
+            <wp:docPr id="17" name="Picture 17" descr="Text&#10;&#10;Description automatically generated"/>
+            <wp:cNvGraphicFramePr>
+              <a:graphicFrameLocks xmlns:a="http://schemas.openxmlformats.org/drawingml/2006/main" noChangeAspect="1"/>
+            </wp:cNvGraphicFramePr>
+            <a:graphic xmlns:a="http://schemas.openxmlformats.org/drawingml/2006/main">
+              <a:graphicData uri="http://schemas.openxmlformats.org/drawingml/2006/picture">
+                <pic:pic xmlns:pic="http://schemas.openxmlformats.org/drawingml/2006/picture">
+                  <pic:nvPicPr>
+                    <pic:cNvPr id="17" name="Picture 17" descr="Text&#10;&#10;Description automatically generated"/>
+                    <pic:cNvPicPr/>
+                  </pic:nvPicPr>
+                  <pic:blipFill>
+                    <a:blip r:embed="rId21"/>
+                    <a:stretch>
+                      <a:fillRect/>
+                    </a:stretch>
+                  </pic:blipFill>
+                  <pic:spPr>
+                    <a:xfrm>
+                      <a:off x="0" y="0"/>
+                      <a:ext cx="1785884" cy="762395"/>
+                    </a:xfrm>
+                    <a:prstGeom prst="rect">
+                      <a:avLst/>
+                    </a:prstGeom>
+                  </pic:spPr>
+                </pic:pic>
+              </a:graphicData>
+            </a:graphic>
+          </wp:inline>
+        </w:drawing>
+      </w:r>
+    </w:p>
+    <w:p>
+      <w:pPr>
+        <w:pStyle w:val="ListParagraph"/>
+        <w:tabs>
+          <w:tab w:val="left" w:pos="4410"/>
+        </w:tabs>
+      </w:pPr>
+      <w:r>
+        <w:t xml:space="preserve">Have to change “http” to “https” in </w:t>
+      </w:r>
+      <w:proofErr w:type="gramStart"/>
+      <w:r>
+        <w:t>C:\MyGitRepos\DatingApp\API\Program.cs</w:t>
+      </w:r>
+      <w:proofErr w:type="gramEnd"/>
+    </w:p>
+    <w:p>
+      <w:pPr>
+        <w:pStyle w:val="ListParagraph"/>
+        <w:tabs>
+          <w:tab w:val="left" w:pos="4410"/>
+        </w:tabs>
+      </w:pPr>
+      <w:r>
+        <w:drawing>
+          <wp:inline distT="0" distB="0" distL="0" distR="0" wp14:anchorId="08CC5F5E" wp14:editId="28280132">
+            <wp:extent cx="6172200" cy="206375"/>
+            <wp:effectExtent l="0" t="0" r="0" b="3175"/>
+            <wp:docPr id="18" name="Picture 18"/>
+            <wp:cNvGraphicFramePr>
+              <a:graphicFrameLocks xmlns:a="http://schemas.openxmlformats.org/drawingml/2006/main" noChangeAspect="1"/>
+            </wp:cNvGraphicFramePr>
+            <a:graphic xmlns:a="http://schemas.openxmlformats.org/drawingml/2006/main">
+              <a:graphicData uri="http://schemas.openxmlformats.org/drawingml/2006/picture">
+                <pic:pic xmlns:pic="http://schemas.openxmlformats.org/drawingml/2006/picture">
+                  <pic:nvPicPr>
+                    <pic:cNvPr id="1" name=""/>
+                    <pic:cNvPicPr/>
+                  </pic:nvPicPr>
+                  <pic:blipFill>
+                    <a:blip r:embed="rId22"/>
+                    <a:stretch>
+                      <a:fillRect/>
+                    </a:stretch>
+                  </pic:blipFill>
+                  <pic:spPr>
+                    <a:xfrm>
+                      <a:off x="0" y="0"/>
+                      <a:ext cx="6172200" cy="206375"/>
+                    </a:xfrm>
+                    <a:prstGeom prst="rect">
+                      <a:avLst/>
+                    </a:prstGeom>
+                  </pic:spPr>
+                </pic:pic>
+              </a:graphicData>
+            </a:graphic>
+          </wp:inline>
+        </w:drawing>
+      </w:r>
+    </w:p>
+    <w:p>
+      <w:pPr>
+        <w:pStyle w:val="ListParagraph"/>
+        <w:tabs>
+          <w:tab w:val="left" w:pos="4410"/>
+        </w:tabs>
+      </w:pPr>
+    </w:p>
+    <w:p>
+      <w:pPr>
+        <w:pStyle w:val="ListParagraph"/>
+        <w:tabs>
+          <w:tab w:val="left" w:pos="4410"/>
+        </w:tabs>
+      </w:pPr>
+    </w:p>
+    <w:p>
+      <w:pPr>
+        <w:pStyle w:val="ListParagraph"/>
+        <w:tabs>
+          <w:tab w:val="left" w:pos="4410"/>
+        </w:tabs>
+      </w:pPr>
+    </w:p>
+    <w:p>
+      <w:pPr>
+        <w:tabs>
+          <w:tab w:val="left" w:pos="4410"/>
+        </w:tabs>
+      </w:pPr>
+    </w:p>
+    <w:p>
+      <w:pPr>
+        <w:tabs>
+          <w:tab w:val="left" w:pos="4050"/>
+        </w:tabs>
+      </w:pPr>
+    </w:p>
+    <w:p>
+      <w:pPr>
+        <w:tabs>
+          <w:tab w:val="left" w:pos="4050"/>
+        </w:tabs>
       </w:pPr>
     </w:p>
     <w:sectPr>
@@ -2819,6 +3565,29 @@
       <w:contextualSpacing/>
     </w:pPr>
   </w:style>
+  <w:style w:type="character" w:styleId="Hyperlink">
+    <w:name w:val="Hyperlink"/>
+    <w:basedOn w:val="DefaultParagraphFont"/>
+    <w:uiPriority w:val="99"/>
+    <w:unhideWhenUsed/>
+    <w:rsid w:val="00E9476F"/>
+    <w:rPr>
+      <w:color w:val="0000FF"/>
+      <w:u w:val="single"/>
+    </w:rPr>
+  </w:style>
+  <w:style w:type="character" w:styleId="UnresolvedMention">
+    <w:name w:val="Unresolved Mention"/>
+    <w:basedOn w:val="DefaultParagraphFont"/>
+    <w:uiPriority w:val="99"/>
+    <w:semiHidden/>
+    <w:unhideWhenUsed/>
+    <w:rsid w:val="00323CBC"/>
+    <w:rPr>
+      <w:color w:val="605E5C"/>
+      <w:shd w:val="clear" w:color="auto" w:fill="E1DFDD"/>
+    </w:rPr>
+  </w:style>
 </w:styles>
 </file>
 

</xml_diff>

<commit_message>
Add password properties, update DB
</commit_message>
<xml_diff>
--- a/DatingApp_memo.docx
+++ b/DatingApp_memo.docx
@@ -291,6 +291,19 @@
       </w:r>
       <w:r>
         <w:t>dotnet watch run (run the app)</w:t>
+      </w:r>
+    </w:p>
+    <w:p>
+      <w:pPr>
+        <w:pStyle w:val="ListParagraph"/>
+        <w:tabs>
+          <w:tab w:val="left" w:pos="4590"/>
+        </w:tabs>
+        <w:ind w:left="1080"/>
+      </w:pPr>
+      <w:r>
+        <w:tab/>
+        <w:t>dotnet watch -h (check available commands, can stop the hot reload if it’s not working well)</w:t>
       </w:r>
     </w:p>
     <w:p>
@@ -709,6 +722,7 @@
         </w:tabs>
       </w:pPr>
       <w:r>
+        <w:lastRenderedPageBreak/>
         <w:t xml:space="preserve">TO Exclude unused folders from solution </w:t>
       </w:r>
       <w:proofErr w:type="gramStart"/>
@@ -753,7 +767,6 @@
           <w:bCs/>
           <w:u w:val="single"/>
         </w:rPr>
-        <w:lastRenderedPageBreak/>
         <w:t>Context, Controllers</w:t>
       </w:r>
     </w:p>
@@ -1599,6 +1612,9 @@
         <w:ind w:left="1080"/>
       </w:pPr>
       <w:r>
+        <w:rPr>
+          <w:noProof/>
+        </w:rPr>
         <w:drawing>
           <wp:inline distT="0" distB="0" distL="0" distR="0" wp14:anchorId="28B29298" wp14:editId="34EBD8C1">
             <wp:extent cx="1982804" cy="313075"/>
@@ -1707,6 +1723,9 @@
         <w:ind w:left="1080"/>
       </w:pPr>
       <w:r>
+        <w:rPr>
+          <w:noProof/>
+        </w:rPr>
         <w:drawing>
           <wp:inline distT="0" distB="0" distL="0" distR="0" wp14:anchorId="213AA8FC" wp14:editId="4AED5292">
             <wp:extent cx="1328286" cy="555361"/>
@@ -1799,7 +1818,6 @@
         </w:tabs>
       </w:pPr>
       <w:r>
-        <w:lastRenderedPageBreak/>
         <w:t>Making Http request in angular</w:t>
       </w:r>
     </w:p>
@@ -1935,6 +1953,9 @@
         <w:t xml:space="preserve">In Program add </w:t>
       </w:r>
       <w:r>
+        <w:rPr>
+          <w:noProof/>
+        </w:rPr>
         <w:drawing>
           <wp:inline distT="0" distB="0" distL="0" distR="0" wp14:anchorId="42552D46" wp14:editId="58B69D76">
             <wp:extent cx="2080440" cy="213378"/>
@@ -1975,6 +1996,9 @@
         <w:t xml:space="preserve"> above </w:t>
       </w:r>
       <w:r>
+        <w:rPr>
+          <w:noProof/>
+        </w:rPr>
         <w:drawing>
           <wp:inline distT="0" distB="0" distL="0" distR="0" wp14:anchorId="20C76226" wp14:editId="1C0D18C2">
             <wp:extent cx="1950889" cy="167655"/>
@@ -2023,6 +2047,9 @@
         <w:t xml:space="preserve">Then under </w:t>
       </w:r>
       <w:r>
+        <w:rPr>
+          <w:noProof/>
+        </w:rPr>
         <w:drawing>
           <wp:inline distT="0" distB="0" distL="0" distR="0" wp14:anchorId="020002E5" wp14:editId="557BBDD5">
             <wp:extent cx="1950889" cy="167655"/>
@@ -2079,6 +2106,9 @@
         </w:tabs>
       </w:pPr>
       <w:r>
+        <w:rPr>
+          <w:noProof/>
+        </w:rPr>
         <w:drawing>
           <wp:inline distT="0" distB="0" distL="0" distR="0" wp14:anchorId="08AE3EC6" wp14:editId="32F7FAB5">
             <wp:extent cx="6172200" cy="149860"/>
@@ -2181,6 +2211,9 @@
         </w:tabs>
       </w:pPr>
       <w:r>
+        <w:rPr>
+          <w:noProof/>
+        </w:rPr>
         <w:drawing>
           <wp:inline distT="0" distB="0" distL="0" distR="0" wp14:anchorId="039E8571" wp14:editId="1B5CE5AB">
             <wp:extent cx="2328333" cy="1088299"/>
@@ -2384,6 +2417,9 @@
         <w:ind w:left="1080"/>
       </w:pPr>
       <w:r>
+        <w:rPr>
+          <w:noProof/>
+        </w:rPr>
         <w:drawing>
           <wp:inline distT="0" distB="0" distL="0" distR="0" wp14:anchorId="06E7BD48" wp14:editId="46967427">
             <wp:extent cx="3166533" cy="759322"/>
@@ -2444,6 +2480,7 @@
         </w:tabs>
       </w:pPr>
       <w:r>
+        <w:lastRenderedPageBreak/>
         <w:t xml:space="preserve">Go to </w:t>
       </w:r>
       <w:r>
@@ -2458,7 +2495,6 @@
         </w:tabs>
       </w:pPr>
       <w:r>
-        <w:lastRenderedPageBreak/>
         <w:t xml:space="preserve">Install the certificate and copy the certificate and key files, then go in VS </w:t>
       </w:r>
       <w:proofErr w:type="gramStart"/>
@@ -2486,6 +2522,9 @@
         <w:t xml:space="preserve"> file and add this </w:t>
       </w:r>
       <w:r>
+        <w:rPr>
+          <w:noProof/>
+        </w:rPr>
         <w:drawing>
           <wp:inline distT="0" distB="0" distL="0" distR="0" wp14:anchorId="6E68383F" wp14:editId="5DD89F15">
             <wp:extent cx="1769534" cy="755415"/>
@@ -2547,6 +2586,9 @@
         </w:tabs>
       </w:pPr>
       <w:r>
+        <w:rPr>
+          <w:noProof/>
+        </w:rPr>
         <w:drawing>
           <wp:inline distT="0" distB="0" distL="0" distR="0" wp14:anchorId="08CC5F5E" wp14:editId="28280132">
             <wp:extent cx="6172200" cy="206375"/>
@@ -2591,6 +2633,43 @@
           <w:tab w:val="left" w:pos="4410"/>
         </w:tabs>
       </w:pPr>
+      <w:r>
+        <w:t xml:space="preserve">Check commit </w:t>
+      </w:r>
+      <w:hyperlink r:id="rId23" w:history="1">
+        <w:r>
+          <w:rPr>
+            <w:rStyle w:val="Hyperlink"/>
+            <w:rFonts w:ascii="Segoe UI" w:hAnsi="Segoe UI" w:cs="Segoe UI"/>
+            <w:sz w:val="21"/>
+            <w:szCs w:val="21"/>
+            <w:shd w:val="clear" w:color="auto" w:fill="F6F8FA"/>
+          </w:rPr>
+          <w:t xml:space="preserve">add </w:t>
+        </w:r>
+        <w:proofErr w:type="spellStart"/>
+        <w:r>
+          <w:rPr>
+            <w:rStyle w:val="Hyperlink"/>
+            <w:rFonts w:ascii="Segoe UI" w:hAnsi="Segoe UI" w:cs="Segoe UI"/>
+            <w:sz w:val="21"/>
+            <w:szCs w:val="21"/>
+            <w:shd w:val="clear" w:color="auto" w:fill="F6F8FA"/>
+          </w:rPr>
+          <w:t>ssl</w:t>
+        </w:r>
+        <w:proofErr w:type="spellEnd"/>
+        <w:r>
+          <w:rPr>
+            <w:rStyle w:val="Hyperlink"/>
+            <w:rFonts w:ascii="Segoe UI" w:hAnsi="Segoe UI" w:cs="Segoe UI"/>
+            <w:sz w:val="21"/>
+            <w:szCs w:val="21"/>
+            <w:shd w:val="clear" w:color="auto" w:fill="F6F8FA"/>
+          </w:rPr>
+          <w:t xml:space="preserve"> certificate and using https</w:t>
+        </w:r>
+      </w:hyperlink>
     </w:p>
     <w:p>
       <w:pPr>
@@ -2603,10 +2682,131 @@
     <w:p>
       <w:pPr>
         <w:pStyle w:val="ListParagraph"/>
+        <w:numPr>
+          <w:ilvl w:val="0"/>
+          <w:numId w:val="5"/>
+        </w:numPr>
         <w:tabs>
           <w:tab w:val="left" w:pos="4410"/>
         </w:tabs>
       </w:pPr>
+      <w:r>
+        <w:t xml:space="preserve">Password hash </w:t>
+      </w:r>
+    </w:p>
+    <w:p>
+      <w:pPr>
+        <w:pStyle w:val="ListParagraph"/>
+        <w:numPr>
+          <w:ilvl w:val="0"/>
+          <w:numId w:val="2"/>
+        </w:numPr>
+        <w:tabs>
+          <w:tab w:val="left" w:pos="4410"/>
+        </w:tabs>
+      </w:pPr>
+      <w:r>
+        <w:t xml:space="preserve">Add two properties to </w:t>
+      </w:r>
+      <w:proofErr w:type="spellStart"/>
+      <w:r>
+        <w:t>AppUser</w:t>
+      </w:r>
+      <w:proofErr w:type="spellEnd"/>
+      <w:r>
+        <w:t xml:space="preserve"> </w:t>
+      </w:r>
+      <w:proofErr w:type="gramStart"/>
+      <w:r>
+        <w:t>class :</w:t>
+      </w:r>
+      <w:proofErr w:type="gramEnd"/>
+      <w:r>
+        <w:t xml:space="preserve"> </w:t>
+      </w:r>
+      <w:proofErr w:type="spellStart"/>
+      <w:r>
+        <w:t>PasswordHash</w:t>
+      </w:r>
+      <w:proofErr w:type="spellEnd"/>
+      <w:r>
+        <w:t xml:space="preserve"> and </w:t>
+      </w:r>
+      <w:proofErr w:type="spellStart"/>
+      <w:r>
+        <w:t>PasswordSalt</w:t>
+      </w:r>
+      <w:proofErr w:type="spellEnd"/>
+    </w:p>
+    <w:p>
+      <w:pPr>
+        <w:pStyle w:val="ListParagraph"/>
+        <w:numPr>
+          <w:ilvl w:val="0"/>
+          <w:numId w:val="2"/>
+        </w:numPr>
+        <w:tabs>
+          <w:tab w:val="left" w:pos="4410"/>
+        </w:tabs>
+      </w:pPr>
+      <w:r>
+        <w:t xml:space="preserve">Add new </w:t>
+      </w:r>
+      <w:proofErr w:type="gramStart"/>
+      <w:r>
+        <w:t>migration :</w:t>
+      </w:r>
+      <w:proofErr w:type="gramEnd"/>
+      <w:r>
+        <w:t xml:space="preserve"> use command : dotnet </w:t>
+      </w:r>
+      <w:proofErr w:type="spellStart"/>
+      <w:r>
+        <w:t>ef</w:t>
+      </w:r>
+      <w:proofErr w:type="spellEnd"/>
+      <w:r>
+        <w:t xml:space="preserve"> migrations add </w:t>
+      </w:r>
+      <w:proofErr w:type="spellStart"/>
+      <w:r>
+        <w:t>UserPasswordAdded</w:t>
+      </w:r>
+      <w:proofErr w:type="spellEnd"/>
+    </w:p>
+    <w:p>
+      <w:pPr>
+        <w:pStyle w:val="ListParagraph"/>
+        <w:numPr>
+          <w:ilvl w:val="0"/>
+          <w:numId w:val="2"/>
+        </w:numPr>
+        <w:tabs>
+          <w:tab w:val="left" w:pos="4410"/>
+        </w:tabs>
+      </w:pPr>
+      <w:r>
+        <w:t xml:space="preserve">Update </w:t>
+      </w:r>
+      <w:proofErr w:type="gramStart"/>
+      <w:r>
+        <w:t>DB :</w:t>
+      </w:r>
+      <w:proofErr w:type="gramEnd"/>
+      <w:r>
+        <w:t xml:space="preserve"> </w:t>
+      </w:r>
+      <w:r>
+        <w:t xml:space="preserve">dotnet </w:t>
+      </w:r>
+      <w:proofErr w:type="spellStart"/>
+      <w:r>
+        <w:t>ef</w:t>
+      </w:r>
+      <w:proofErr w:type="spellEnd"/>
+      <w:r>
+        <w:t xml:space="preserve"> database update</w:t>
+      </w:r>
     </w:p>
     <w:p>
       <w:pPr>

</xml_diff>

<commit_message>
Add AccountController and register endpoint
</commit_message>
<xml_diff>
--- a/DatingApp_memo.docx
+++ b/DatingApp_memo.docx
@@ -82,11 +82,9 @@
           <w:numId w:val="2"/>
         </w:numPr>
       </w:pPr>
-      <w:proofErr w:type="gramStart"/>
       <w:r>
         <w:t>Commands :</w:t>
       </w:r>
-      <w:proofErr w:type="gramEnd"/>
     </w:p>
     <w:p>
       <w:pPr>
@@ -117,11 +115,9 @@
       <w:r>
         <w:tab/>
       </w:r>
-      <w:proofErr w:type="gramStart"/>
       <w:r>
         <w:t>new -h</w:t>
       </w:r>
-      <w:proofErr w:type="gramEnd"/>
       <w:r>
         <w:t xml:space="preserve"> (give all info of what can be done with the </w:t>
       </w:r>
@@ -169,15 +165,7 @@
       </w:r>
       <w:proofErr w:type="spellEnd"/>
       <w:r>
-        <w:t xml:space="preserve"> (create a solution file and if we don’t give the </w:t>
-      </w:r>
-      <w:proofErr w:type="gramStart"/>
-      <w:r>
-        <w:t>name</w:t>
-      </w:r>
-      <w:proofErr w:type="gramEnd"/>
-      <w:r>
-        <w:t xml:space="preserve"> it will chose the same as the folder name)</w:t>
+        <w:t xml:space="preserve"> (create a solution file and if we don’t give the name it will chose the same as the folder name)</w:t>
       </w:r>
     </w:p>
     <w:p>
@@ -515,7 +503,6 @@
         </w:rPr>
       </w:pPr>
       <w:proofErr w:type="spellStart"/>
-      <w:proofErr w:type="gramStart"/>
       <w:r>
         <w:rPr>
           <w:rFonts w:ascii="Consolas" w:eastAsia="Times New Roman" w:hAnsi="Consolas" w:cs="Times New Roman"/>
@@ -526,7 +513,6 @@
         <w:t>Microsoft.EntityFrameworkCore.Design</w:t>
       </w:r>
       <w:proofErr w:type="spellEnd"/>
-      <w:proofErr w:type="gramEnd"/>
     </w:p>
     <w:p>
       <w:pPr>
@@ -545,7 +531,6 @@
         </w:rPr>
       </w:pPr>
       <w:proofErr w:type="spellStart"/>
-      <w:proofErr w:type="gramStart"/>
       <w:r>
         <w:rPr>
           <w:rFonts w:ascii="Consolas" w:eastAsia="Times New Roman" w:hAnsi="Consolas" w:cs="Times New Roman"/>
@@ -556,7 +541,6 @@
         <w:t>Microsoft.EntityFrameworkCore.Sqlite</w:t>
       </w:r>
       <w:proofErr w:type="spellEnd"/>
-      <w:proofErr w:type="gramEnd"/>
     </w:p>
     <w:p>
       <w:pPr>
@@ -593,15 +577,7 @@
         <w:t>EF</w:t>
       </w:r>
       <w:r>
-        <w:t xml:space="preserve"> is installed and if not In the </w:t>
-      </w:r>
-      <w:proofErr w:type="gramStart"/>
-      <w:r>
-        <w:t>browser :</w:t>
-      </w:r>
-      <w:proofErr w:type="gramEnd"/>
-      <w:r>
-        <w:t xml:space="preserve"> nuget.org/packages/dotnet-</w:t>
+        <w:t xml:space="preserve"> is installed and if not In the browser : nuget.org/packages/dotnet-</w:t>
       </w:r>
       <w:proofErr w:type="spellStart"/>
       <w:r>
@@ -648,13 +624,8 @@
         <w:t>C</w:t>
       </w:r>
       <w:r>
-        <w:t xml:space="preserve">ode set </w:t>
-      </w:r>
-      <w:proofErr w:type="gramStart"/>
-      <w:r>
-        <w:t>up</w:t>
-      </w:r>
-      <w:proofErr w:type="gramEnd"/>
+        <w:t>ode set up</w:t>
+      </w:r>
     </w:p>
     <w:p>
       <w:pPr>
@@ -683,15 +654,7 @@
         </w:tabs>
       </w:pPr>
       <w:r>
-        <w:t xml:space="preserve">TO REFRESH VS </w:t>
-      </w:r>
-      <w:proofErr w:type="gramStart"/>
-      <w:r>
-        <w:t>CODE :</w:t>
-      </w:r>
-      <w:proofErr w:type="gramEnd"/>
-      <w:r>
-        <w:t xml:space="preserve"> </w:t>
+        <w:t xml:space="preserve">TO REFRESH VS CODE : </w:t>
       </w:r>
       <w:proofErr w:type="spellStart"/>
       <w:r>
@@ -723,15 +686,7 @@
       </w:pPr>
       <w:r>
         <w:lastRenderedPageBreak/>
-        <w:t xml:space="preserve">TO Exclude unused folders from solution </w:t>
-      </w:r>
-      <w:proofErr w:type="gramStart"/>
-      <w:r>
-        <w:t>explorer :</w:t>
-      </w:r>
-      <w:proofErr w:type="gramEnd"/>
-      <w:r>
-        <w:t xml:space="preserve"> bin and obj =&gt; File-&gt;Preferences-&gt;Settings-&gt; exclude-&gt; </w:t>
+        <w:t xml:space="preserve">TO Exclude unused folders from solution explorer : bin and obj =&gt; File-&gt;Preferences-&gt;Settings-&gt; exclude-&gt; </w:t>
       </w:r>
       <w:r>
         <w:t>Add pattern “ **/bin ” -&gt;Ok (same for **/obj)</w:t>
@@ -863,15 +818,7 @@
         <w:ind w:left="1440"/>
       </w:pPr>
       <w:r>
-        <w:t xml:space="preserve">DB is created, but file can’t be read, to manage </w:t>
-      </w:r>
-      <w:proofErr w:type="gramStart"/>
-      <w:r>
-        <w:t>that ,</w:t>
-      </w:r>
-      <w:proofErr w:type="gramEnd"/>
-      <w:r>
-        <w:t xml:space="preserve"> in extensions -&gt; SQLite (install the first one) -&gt; </w:t>
+        <w:t xml:space="preserve">DB is created, but file can’t be read, to manage that , in extensions -&gt; SQLite (install the first one) -&gt; </w:t>
       </w:r>
       <w:proofErr w:type="spellStart"/>
       <w:r>
@@ -891,13 +838,8 @@
         <w:ind w:left="1440"/>
       </w:pPr>
       <w:r>
-        <w:t xml:space="preserve">SQLite Explorer -&gt; Users -&gt; New Query [Insert] (to fill the table with data) -&gt; run the </w:t>
-      </w:r>
-      <w:proofErr w:type="gramStart"/>
-      <w:r>
-        <w:t>query</w:t>
-      </w:r>
-      <w:proofErr w:type="gramEnd"/>
+        <w:t>SQLite Explorer -&gt; Users -&gt; New Query [Insert] (to fill the table with data) -&gt; run the query</w:t>
+      </w:r>
     </w:p>
     <w:p>
       <w:pPr>
@@ -1072,15 +1014,7 @@
         </w:tabs>
       </w:pPr>
       <w:r>
-        <w:t xml:space="preserve">Has to be in the main folder and in the terminal tap </w:t>
-      </w:r>
-      <w:proofErr w:type="gramStart"/>
-      <w:r>
-        <w:t>“ git</w:t>
-      </w:r>
-      <w:proofErr w:type="gramEnd"/>
-      <w:r>
-        <w:t xml:space="preserve"> init “ command </w:t>
+        <w:t xml:space="preserve">Has to be in the main folder and in the terminal tap “ git init “ command </w:t>
       </w:r>
     </w:p>
     <w:p>
@@ -1111,15 +1045,7 @@
       </w:r>
       <w:proofErr w:type="spellEnd"/>
       <w:r>
-        <w:t xml:space="preserve"> file</w:t>
-      </w:r>
-      <w:proofErr w:type="gramStart"/>
-      <w:r>
-        <w:t>) .</w:t>
-      </w:r>
-      <w:proofErr w:type="gramEnd"/>
-      <w:r>
-        <w:t xml:space="preserve"> </w:t>
+        <w:t xml:space="preserve"> file) . </w:t>
       </w:r>
     </w:p>
     <w:p>
@@ -1150,26 +1076,13 @@
       </w:r>
       <w:proofErr w:type="spellEnd"/>
       <w:r>
-        <w:t xml:space="preserve"> file, we don’t want to add this file In </w:t>
-      </w:r>
-      <w:proofErr w:type="gramStart"/>
-      <w:r>
-        <w:t>Git,  because</w:t>
-      </w:r>
-      <w:proofErr w:type="gramEnd"/>
-      <w:r>
-        <w:t xml:space="preserve"> will have secret info in it. To do so hover over the file -&gt; Add file </w:t>
-      </w:r>
-      <w:proofErr w:type="gramStart"/>
-      <w:r>
-        <w:t>to .</w:t>
+        <w:t xml:space="preserve"> file, we don’t want to add this file In Git,  because will have secret info in it. To do so hover over the file -&gt; Add file to .</w:t>
       </w:r>
       <w:proofErr w:type="spellStart"/>
       <w:r>
         <w:t>gitignore</w:t>
       </w:r>
       <w:proofErr w:type="spellEnd"/>
-      <w:proofErr w:type="gramEnd"/>
     </w:p>
     <w:p>
       <w:pPr>
@@ -1191,15 +1104,7 @@
       </w:r>
       <w:proofErr w:type="spellEnd"/>
       <w:r>
-        <w:t xml:space="preserve"> </w:t>
-      </w:r>
-      <w:proofErr w:type="gramStart"/>
-      <w:r>
-        <w:t>file :</w:t>
-      </w:r>
-      <w:proofErr w:type="gramEnd"/>
-      <w:r>
-        <w:t xml:space="preserve"> dotnet new </w:t>
+        <w:t xml:space="preserve"> file : dotnet new </w:t>
       </w:r>
       <w:proofErr w:type="spellStart"/>
       <w:r>
@@ -1219,13 +1124,8 @@
         </w:tabs>
       </w:pPr>
       <w:r>
-        <w:t xml:space="preserve">Stage changes and make first </w:t>
-      </w:r>
-      <w:proofErr w:type="gramStart"/>
-      <w:r>
-        <w:t>commit</w:t>
-      </w:r>
-      <w:proofErr w:type="gramEnd"/>
+        <w:t>Stage changes and make first commit</w:t>
+      </w:r>
     </w:p>
     <w:p>
       <w:pPr>
@@ -1381,17 +1281,8 @@
           <w:b/>
           <w:bCs/>
         </w:rPr>
-        <w:t xml:space="preserve">check </w:t>
-      </w:r>
-      <w:proofErr w:type="gramStart"/>
-      <w:r>
-        <w:rPr>
-          <w:b/>
-          <w:bCs/>
-        </w:rPr>
-        <w:t>version</w:t>
-      </w:r>
-      <w:proofErr w:type="gramEnd"/>
+        <w:t>check version</w:t>
+      </w:r>
     </w:p>
     <w:p>
       <w:pPr>
@@ -1424,13 +1315,8 @@
         <w:t>ng</w:t>
       </w:r>
       <w:r>
-        <w:t xml:space="preserve"> </w:t>
-      </w:r>
-      <w:proofErr w:type="gramStart"/>
-      <w:r>
-        <w:t>version</w:t>
-      </w:r>
-      <w:proofErr w:type="gramEnd"/>
+        <w:t xml:space="preserve"> version</w:t>
+      </w:r>
     </w:p>
     <w:p>
       <w:pPr>
@@ -1455,23 +1341,7 @@
           <w:b/>
           <w:bCs/>
         </w:rPr>
-        <w:t xml:space="preserve"> and run </w:t>
-      </w:r>
-      <w:proofErr w:type="gramStart"/>
-      <w:r>
-        <w:rPr>
-          <w:b/>
-          <w:bCs/>
-        </w:rPr>
-        <w:t>it</w:t>
-      </w:r>
-      <w:proofErr w:type="gramEnd"/>
-      <w:r>
-        <w:rPr>
-          <w:b/>
-          <w:bCs/>
-        </w:rPr>
-        <w:t xml:space="preserve"> </w:t>
+        <w:t xml:space="preserve"> and run it </w:t>
       </w:r>
     </w:p>
     <w:p>
@@ -1505,13 +1375,8 @@
         <w:t>ng</w:t>
       </w:r>
       <w:r>
-        <w:t xml:space="preserve"> </w:t>
-      </w:r>
-      <w:proofErr w:type="gramStart"/>
-      <w:r>
-        <w:t>serve</w:t>
-      </w:r>
-      <w:proofErr w:type="gramEnd"/>
+        <w:t xml:space="preserve"> serve</w:t>
+      </w:r>
     </w:p>
     <w:p>
       <w:pPr>
@@ -1525,13 +1390,8 @@
         </w:tabs>
       </w:pPr>
       <w:r>
-        <w:t xml:space="preserve">Extensions to </w:t>
-      </w:r>
-      <w:proofErr w:type="gramStart"/>
-      <w:r>
-        <w:t>install</w:t>
-      </w:r>
-      <w:proofErr w:type="gramEnd"/>
+        <w:t>Extensions to install</w:t>
+      </w:r>
     </w:p>
     <w:p>
       <w:pPr>
@@ -1560,13 +1420,8 @@
         </w:tabs>
       </w:pPr>
       <w:r>
-        <w:t xml:space="preserve">VS code set </w:t>
-      </w:r>
-      <w:proofErr w:type="gramStart"/>
-      <w:r>
-        <w:t>up</w:t>
-      </w:r>
-      <w:proofErr w:type="gramEnd"/>
+        <w:t>VS code set up</w:t>
+      </w:r>
     </w:p>
     <w:p>
       <w:pPr>
@@ -1592,15 +1447,7 @@
         <w:ind w:left="1080"/>
       </w:pPr>
       <w:r>
-        <w:t>File -&gt; Preferences -&gt; Settings -&gt; write “</w:t>
-      </w:r>
-      <w:proofErr w:type="gramStart"/>
-      <w:r>
-        <w:t>bracket</w:t>
-      </w:r>
-      <w:proofErr w:type="gramEnd"/>
-      <w:r>
-        <w:t>”</w:t>
+        <w:t>File -&gt; Preferences -&gt; Settings -&gt; write “bracket”</w:t>
       </w:r>
     </w:p>
     <w:p>
@@ -1934,13 +1781,8 @@
         </w:tabs>
       </w:pPr>
       <w:r>
-        <w:t xml:space="preserve">Solve CORS </w:t>
-      </w:r>
-      <w:proofErr w:type="gramStart"/>
-      <w:r>
-        <w:t>issue</w:t>
-      </w:r>
-      <w:proofErr w:type="gramEnd"/>
+        <w:t>Solve CORS issue</w:t>
+      </w:r>
     </w:p>
     <w:p>
       <w:pPr>
@@ -2087,15 +1929,7 @@
         </w:drawing>
       </w:r>
       <w:r>
-        <w:t xml:space="preserve"> </w:t>
-      </w:r>
-      <w:proofErr w:type="gramStart"/>
-      <w:r>
-        <w:t>add</w:t>
-      </w:r>
-      <w:proofErr w:type="gramEnd"/>
-      <w:r>
-        <w:t xml:space="preserve"> </w:t>
+        <w:t xml:space="preserve"> add </w:t>
       </w:r>
     </w:p>
     <w:p>
@@ -2192,15 +2026,7 @@
         </w:tabs>
       </w:pPr>
       <w:r>
-        <w:t xml:space="preserve">Have to be careful it’s case </w:t>
-      </w:r>
-      <w:proofErr w:type="gramStart"/>
-      <w:r>
-        <w:t>sensitive</w:t>
-      </w:r>
-      <w:proofErr w:type="gramEnd"/>
-      <w:r>
-        <w:t xml:space="preserve"> </w:t>
+        <w:t xml:space="preserve">Have to be careful it’s case sensitive </w:t>
       </w:r>
     </w:p>
     <w:p>
@@ -2324,13 +2150,8 @@
         <w:t>npm</w:t>
       </w:r>
       <w:r>
-        <w:t xml:space="preserve"> install bootstrap@</w:t>
-      </w:r>
-      <w:proofErr w:type="gramStart"/>
-      <w:r>
-        <w:t>5</w:t>
-      </w:r>
-      <w:proofErr w:type="gramEnd"/>
+        <w:t xml:space="preserve"> install bootstrap@5</w:t>
+      </w:r>
     </w:p>
     <w:p>
       <w:pPr>
@@ -2344,13 +2165,8 @@
         </w:tabs>
       </w:pPr>
       <w:r>
-        <w:t xml:space="preserve">Install font-awesome for fancy </w:t>
-      </w:r>
-      <w:proofErr w:type="gramStart"/>
-      <w:r>
-        <w:t>icons</w:t>
-      </w:r>
-      <w:proofErr w:type="gramEnd"/>
+        <w:t>Install font-awesome for fancy icons</w:t>
+      </w:r>
     </w:p>
     <w:p>
       <w:pPr>
@@ -2368,13 +2184,8 @@
         <w:t>npm</w:t>
       </w:r>
       <w:r>
-        <w:t xml:space="preserve"> install font-</w:t>
-      </w:r>
-      <w:proofErr w:type="gramStart"/>
-      <w:r>
-        <w:t>awesome</w:t>
-      </w:r>
-      <w:proofErr w:type="gramEnd"/>
+        <w:t xml:space="preserve"> install font-awesome</w:t>
+      </w:r>
     </w:p>
     <w:p>
       <w:pPr>
@@ -2398,12 +2209,10 @@
         <w:t xml:space="preserve">styles files in </w:t>
       </w:r>
       <w:proofErr w:type="spellStart"/>
-      <w:proofErr w:type="gramStart"/>
       <w:r>
         <w:t>angular.json</w:t>
       </w:r>
       <w:proofErr w:type="spellEnd"/>
-      <w:proofErr w:type="gramEnd"/>
       <w:r>
         <w:t xml:space="preserve"> and remember that the last file overrides those before!!!</w:t>
       </w:r>
@@ -2495,15 +2304,7 @@
         </w:tabs>
       </w:pPr>
       <w:r>
-        <w:t xml:space="preserve">Install the certificate and copy the certificate and key files, then go in VS </w:t>
-      </w:r>
-      <w:proofErr w:type="gramStart"/>
-      <w:r>
-        <w:t>code ,</w:t>
-      </w:r>
-      <w:proofErr w:type="gramEnd"/>
-      <w:r>
-        <w:t xml:space="preserve"> on client -&gt; reveal in File Explorer, create folder </w:t>
+        <w:t xml:space="preserve">Install the certificate and copy the certificate and key files, then go in VS code , on client -&gt; reveal in File Explorer, create folder </w:t>
       </w:r>
       <w:proofErr w:type="spellStart"/>
       <w:r>
@@ -2572,11 +2373,9 @@
       <w:r>
         <w:t xml:space="preserve">Have to change “http” to “https” in </w:t>
       </w:r>
-      <w:proofErr w:type="gramStart"/>
       <w:r>
         <w:t>C:\MyGitRepos\DatingApp\API\Program.cs</w:t>
       </w:r>
-      <w:proofErr w:type="gramEnd"/>
     </w:p>
     <w:p>
       <w:pPr>
@@ -2714,15 +2513,7 @@
       </w:r>
       <w:proofErr w:type="spellEnd"/>
       <w:r>
-        <w:t xml:space="preserve"> </w:t>
-      </w:r>
-      <w:proofErr w:type="gramStart"/>
-      <w:r>
-        <w:t>class :</w:t>
-      </w:r>
-      <w:proofErr w:type="gramEnd"/>
-      <w:r>
-        <w:t xml:space="preserve"> </w:t>
+        <w:t xml:space="preserve"> class : </w:t>
       </w:r>
       <w:proofErr w:type="spellStart"/>
       <w:r>
@@ -2750,15 +2541,7 @@
         </w:tabs>
       </w:pPr>
       <w:r>
-        <w:t xml:space="preserve">Add new </w:t>
-      </w:r>
-      <w:proofErr w:type="gramStart"/>
-      <w:r>
-        <w:t>migration :</w:t>
-      </w:r>
-      <w:proofErr w:type="gramEnd"/>
-      <w:r>
-        <w:t xml:space="preserve"> use command : dotnet </w:t>
+        <w:t xml:space="preserve">Add new migration : use command : dotnet </w:t>
       </w:r>
       <w:proofErr w:type="spellStart"/>
       <w:r>
@@ -2786,15 +2569,7 @@
         </w:tabs>
       </w:pPr>
       <w:r>
-        <w:t xml:space="preserve">Update </w:t>
-      </w:r>
-      <w:proofErr w:type="gramStart"/>
-      <w:r>
-        <w:t>DB :</w:t>
-      </w:r>
-      <w:proofErr w:type="gramEnd"/>
-      <w:r>
-        <w:t xml:space="preserve"> </w:t>
+        <w:t xml:space="preserve">Update DB : </w:t>
       </w:r>
       <w:r>
         <w:t xml:space="preserve">dotnet </w:t>
@@ -2810,10 +2585,30 @@
     </w:p>
     <w:p>
       <w:pPr>
+        <w:pStyle w:val="ListParagraph"/>
+        <w:numPr>
+          <w:ilvl w:val="0"/>
+          <w:numId w:val="5"/>
+        </w:numPr>
         <w:tabs>
           <w:tab w:val="left" w:pos="4410"/>
         </w:tabs>
       </w:pPr>
+      <w:r>
+        <w:t xml:space="preserve">Add base API Controller : check commit </w:t>
+      </w:r>
+      <w:hyperlink r:id="rId24" w:history="1">
+        <w:r>
+          <w:rPr>
+            <w:rStyle w:val="Hyperlink"/>
+            <w:rFonts w:ascii="Segoe UI" w:hAnsi="Segoe UI" w:cs="Segoe UI"/>
+            <w:sz w:val="21"/>
+            <w:szCs w:val="21"/>
+            <w:shd w:val="clear" w:color="auto" w:fill="F6F8FA"/>
+          </w:rPr>
+          <w:t>Add base API controller</w:t>
+        </w:r>
+      </w:hyperlink>
     </w:p>
     <w:p>
       <w:pPr>

</xml_diff>

<commit_message>
Add data in DB and memo file
</commit_message>
<xml_diff>
--- a/DatingApp_memo.docx
+++ b/DatingApp_memo.docx
@@ -2609,6 +2609,75 @@
           <w:t>Add base API controller</w:t>
         </w:r>
       </w:hyperlink>
+    </w:p>
+    <w:p>
+      <w:pPr>
+        <w:pStyle w:val="ListParagraph"/>
+        <w:numPr>
+          <w:ilvl w:val="0"/>
+          <w:numId w:val="5"/>
+        </w:numPr>
+        <w:tabs>
+          <w:tab w:val="left" w:pos="4410"/>
+        </w:tabs>
+      </w:pPr>
+      <w:r>
+        <w:t xml:space="preserve">Add </w:t>
+      </w:r>
+      <w:proofErr w:type="spellStart"/>
+      <w:r>
+        <w:t>AccountController</w:t>
+      </w:r>
+      <w:proofErr w:type="spellEnd"/>
+      <w:r>
+        <w:t xml:space="preserve"> : commit </w:t>
+      </w:r>
+      <w:hyperlink r:id="rId25" w:history="1">
+        <w:r>
+          <w:rPr>
+            <w:rStyle w:val="Hyperlink"/>
+            <w:rFonts w:ascii="Segoe UI" w:hAnsi="Segoe UI" w:cs="Segoe UI"/>
+            <w:sz w:val="21"/>
+            <w:szCs w:val="21"/>
+            <w:shd w:val="clear" w:color="auto" w:fill="F6F8FA"/>
+          </w:rPr>
+          <w:t xml:space="preserve">Add </w:t>
+        </w:r>
+        <w:proofErr w:type="spellStart"/>
+        <w:r>
+          <w:rPr>
+            <w:rStyle w:val="Hyperlink"/>
+            <w:rFonts w:ascii="Segoe UI" w:hAnsi="Segoe UI" w:cs="Segoe UI"/>
+            <w:sz w:val="21"/>
+            <w:szCs w:val="21"/>
+            <w:shd w:val="clear" w:color="auto" w:fill="F6F8FA"/>
+          </w:rPr>
+          <w:t>AccountController</w:t>
+        </w:r>
+        <w:proofErr w:type="spellEnd"/>
+        <w:r>
+          <w:rPr>
+            <w:rStyle w:val="Hyperlink"/>
+            <w:rFonts w:ascii="Segoe UI" w:hAnsi="Segoe UI" w:cs="Segoe UI"/>
+            <w:sz w:val="21"/>
+            <w:szCs w:val="21"/>
+            <w:shd w:val="clear" w:color="auto" w:fill="F6F8FA"/>
+          </w:rPr>
+          <w:t xml:space="preserve"> and register endpoint</w:t>
+        </w:r>
+      </w:hyperlink>
+    </w:p>
+    <w:p>
+      <w:pPr>
+        <w:pStyle w:val="ListParagraph"/>
+        <w:numPr>
+          <w:ilvl w:val="0"/>
+          <w:numId w:val="5"/>
+        </w:numPr>
+        <w:tabs>
+          <w:tab w:val="left" w:pos="4410"/>
+        </w:tabs>
+      </w:pPr>
     </w:p>
     <w:p>
       <w:pPr>

</xml_diff>

<commit_message>
Add RegisterDto and UserExists method
</commit_message>
<xml_diff>
--- a/DatingApp_memo.docx
+++ b/DatingApp_memo.docx
@@ -82,9 +82,11 @@
           <w:numId w:val="2"/>
         </w:numPr>
       </w:pPr>
+      <w:proofErr w:type="gramStart"/>
       <w:r>
         <w:t>Commands :</w:t>
       </w:r>
+      <w:proofErr w:type="gramEnd"/>
     </w:p>
     <w:p>
       <w:pPr>
@@ -115,9 +117,11 @@
       <w:r>
         <w:tab/>
       </w:r>
+      <w:proofErr w:type="gramStart"/>
       <w:r>
         <w:t>new -h</w:t>
       </w:r>
+      <w:proofErr w:type="gramEnd"/>
       <w:r>
         <w:t xml:space="preserve"> (give all info of what can be done with the </w:t>
       </w:r>
@@ -165,7 +169,15 @@
       </w:r>
       <w:proofErr w:type="spellEnd"/>
       <w:r>
-        <w:t xml:space="preserve"> (create a solution file and if we don’t give the name it will chose the same as the folder name)</w:t>
+        <w:t xml:space="preserve"> (create a solution file and if we don’t give the </w:t>
+      </w:r>
+      <w:proofErr w:type="gramStart"/>
+      <w:r>
+        <w:t>name</w:t>
+      </w:r>
+      <w:proofErr w:type="gramEnd"/>
+      <w:r>
+        <w:t xml:space="preserve"> it will chose the same as the folder name)</w:t>
       </w:r>
     </w:p>
     <w:p>
@@ -503,6 +515,7 @@
         </w:rPr>
       </w:pPr>
       <w:proofErr w:type="spellStart"/>
+      <w:proofErr w:type="gramStart"/>
       <w:r>
         <w:rPr>
           <w:rFonts w:ascii="Consolas" w:eastAsia="Times New Roman" w:hAnsi="Consolas" w:cs="Times New Roman"/>
@@ -513,6 +526,7 @@
         <w:t>Microsoft.EntityFrameworkCore.Design</w:t>
       </w:r>
       <w:proofErr w:type="spellEnd"/>
+      <w:proofErr w:type="gramEnd"/>
     </w:p>
     <w:p>
       <w:pPr>
@@ -531,6 +545,7 @@
         </w:rPr>
       </w:pPr>
       <w:proofErr w:type="spellStart"/>
+      <w:proofErr w:type="gramStart"/>
       <w:r>
         <w:rPr>
           <w:rFonts w:ascii="Consolas" w:eastAsia="Times New Roman" w:hAnsi="Consolas" w:cs="Times New Roman"/>
@@ -541,6 +556,7 @@
         <w:t>Microsoft.EntityFrameworkCore.Sqlite</w:t>
       </w:r>
       <w:proofErr w:type="spellEnd"/>
+      <w:proofErr w:type="gramEnd"/>
     </w:p>
     <w:p>
       <w:pPr>
@@ -577,7 +593,15 @@
         <w:t>EF</w:t>
       </w:r>
       <w:r>
-        <w:t xml:space="preserve"> is installed and if not In the browser : nuget.org/packages/dotnet-</w:t>
+        <w:t xml:space="preserve"> is installed and if not In the </w:t>
+      </w:r>
+      <w:proofErr w:type="gramStart"/>
+      <w:r>
+        <w:t>browser :</w:t>
+      </w:r>
+      <w:proofErr w:type="gramEnd"/>
+      <w:r>
+        <w:t xml:space="preserve"> nuget.org/packages/dotnet-</w:t>
       </w:r>
       <w:proofErr w:type="spellStart"/>
       <w:r>
@@ -624,8 +648,13 @@
         <w:t>C</w:t>
       </w:r>
       <w:r>
-        <w:t>ode set up</w:t>
-      </w:r>
+        <w:t xml:space="preserve">ode set </w:t>
+      </w:r>
+      <w:proofErr w:type="gramStart"/>
+      <w:r>
+        <w:t>up</w:t>
+      </w:r>
+      <w:proofErr w:type="gramEnd"/>
     </w:p>
     <w:p>
       <w:pPr>
@@ -654,7 +683,15 @@
         </w:tabs>
       </w:pPr>
       <w:r>
-        <w:t xml:space="preserve">TO REFRESH VS CODE : </w:t>
+        <w:t xml:space="preserve">TO REFRESH VS </w:t>
+      </w:r>
+      <w:proofErr w:type="gramStart"/>
+      <w:r>
+        <w:t>CODE :</w:t>
+      </w:r>
+      <w:proofErr w:type="gramEnd"/>
+      <w:r>
+        <w:t xml:space="preserve"> </w:t>
       </w:r>
       <w:proofErr w:type="spellStart"/>
       <w:r>
@@ -686,7 +723,15 @@
       </w:pPr>
       <w:r>
         <w:lastRenderedPageBreak/>
-        <w:t xml:space="preserve">TO Exclude unused folders from solution explorer : bin and obj =&gt; File-&gt;Preferences-&gt;Settings-&gt; exclude-&gt; </w:t>
+        <w:t xml:space="preserve">TO Exclude unused folders from solution </w:t>
+      </w:r>
+      <w:proofErr w:type="gramStart"/>
+      <w:r>
+        <w:t>explorer :</w:t>
+      </w:r>
+      <w:proofErr w:type="gramEnd"/>
+      <w:r>
+        <w:t xml:space="preserve"> bin and obj =&gt; File-&gt;Preferences-&gt;Settings-&gt; exclude-&gt; </w:t>
       </w:r>
       <w:r>
         <w:t>Add pattern “ **/bin ” -&gt;Ok (same for **/obj)</w:t>
@@ -818,7 +863,15 @@
         <w:ind w:left="1440"/>
       </w:pPr>
       <w:r>
-        <w:t xml:space="preserve">DB is created, but file can’t be read, to manage that , in extensions -&gt; SQLite (install the first one) -&gt; </w:t>
+        <w:t xml:space="preserve">DB is created, but file can’t be read, to manage </w:t>
+      </w:r>
+      <w:proofErr w:type="gramStart"/>
+      <w:r>
+        <w:t>that ,</w:t>
+      </w:r>
+      <w:proofErr w:type="gramEnd"/>
+      <w:r>
+        <w:t xml:space="preserve"> in extensions -&gt; SQLite (install the first one) -&gt; </w:t>
       </w:r>
       <w:proofErr w:type="spellStart"/>
       <w:r>
@@ -838,8 +891,13 @@
         <w:ind w:left="1440"/>
       </w:pPr>
       <w:r>
-        <w:t>SQLite Explorer -&gt; Users -&gt; New Query [Insert] (to fill the table with data) -&gt; run the query</w:t>
-      </w:r>
+        <w:t xml:space="preserve">SQLite Explorer -&gt; Users -&gt; New Query [Insert] (to fill the table with data) -&gt; run the </w:t>
+      </w:r>
+      <w:proofErr w:type="gramStart"/>
+      <w:r>
+        <w:t>query</w:t>
+      </w:r>
+      <w:proofErr w:type="gramEnd"/>
     </w:p>
     <w:p>
       <w:pPr>
@@ -1014,7 +1072,15 @@
         </w:tabs>
       </w:pPr>
       <w:r>
-        <w:t xml:space="preserve">Has to be in the main folder and in the terminal tap “ git init “ command </w:t>
+        <w:t xml:space="preserve">Has to be in the main folder and in the terminal tap </w:t>
+      </w:r>
+      <w:proofErr w:type="gramStart"/>
+      <w:r>
+        <w:t>“ git</w:t>
+      </w:r>
+      <w:proofErr w:type="gramEnd"/>
+      <w:r>
+        <w:t xml:space="preserve"> init “ command </w:t>
       </w:r>
     </w:p>
     <w:p>
@@ -1045,7 +1111,15 @@
       </w:r>
       <w:proofErr w:type="spellEnd"/>
       <w:r>
-        <w:t xml:space="preserve"> file) . </w:t>
+        <w:t xml:space="preserve"> file</w:t>
+      </w:r>
+      <w:proofErr w:type="gramStart"/>
+      <w:r>
+        <w:t>) .</w:t>
+      </w:r>
+      <w:proofErr w:type="gramEnd"/>
+      <w:r>
+        <w:t xml:space="preserve"> </w:t>
       </w:r>
     </w:p>
     <w:p>
@@ -1076,13 +1150,26 @@
       </w:r>
       <w:proofErr w:type="spellEnd"/>
       <w:r>
-        <w:t xml:space="preserve"> file, we don’t want to add this file In Git,  because will have secret info in it. To do so hover over the file -&gt; Add file to .</w:t>
+        <w:t xml:space="preserve"> file, we don’t want to add this file In </w:t>
+      </w:r>
+      <w:proofErr w:type="gramStart"/>
+      <w:r>
+        <w:t>Git,  because</w:t>
+      </w:r>
+      <w:proofErr w:type="gramEnd"/>
+      <w:r>
+        <w:t xml:space="preserve"> will have secret info in it. To do so hover over the file -&gt; Add file </w:t>
+      </w:r>
+      <w:proofErr w:type="gramStart"/>
+      <w:r>
+        <w:t>to .</w:t>
       </w:r>
       <w:proofErr w:type="spellStart"/>
       <w:r>
         <w:t>gitignore</w:t>
       </w:r>
       <w:proofErr w:type="spellEnd"/>
+      <w:proofErr w:type="gramEnd"/>
     </w:p>
     <w:p>
       <w:pPr>
@@ -1104,7 +1191,15 @@
       </w:r>
       <w:proofErr w:type="spellEnd"/>
       <w:r>
-        <w:t xml:space="preserve"> file : dotnet new </w:t>
+        <w:t xml:space="preserve"> </w:t>
+      </w:r>
+      <w:proofErr w:type="gramStart"/>
+      <w:r>
+        <w:t>file :</w:t>
+      </w:r>
+      <w:proofErr w:type="gramEnd"/>
+      <w:r>
+        <w:t xml:space="preserve"> dotnet new </w:t>
       </w:r>
       <w:proofErr w:type="spellStart"/>
       <w:r>
@@ -1124,8 +1219,13 @@
         </w:tabs>
       </w:pPr>
       <w:r>
-        <w:t>Stage changes and make first commit</w:t>
-      </w:r>
+        <w:t xml:space="preserve">Stage changes and make first </w:t>
+      </w:r>
+      <w:proofErr w:type="gramStart"/>
+      <w:r>
+        <w:t>commit</w:t>
+      </w:r>
+      <w:proofErr w:type="gramEnd"/>
     </w:p>
     <w:p>
       <w:pPr>
@@ -1281,8 +1381,17 @@
           <w:b/>
           <w:bCs/>
         </w:rPr>
-        <w:t>check version</w:t>
-      </w:r>
+        <w:t xml:space="preserve">check </w:t>
+      </w:r>
+      <w:proofErr w:type="gramStart"/>
+      <w:r>
+        <w:rPr>
+          <w:b/>
+          <w:bCs/>
+        </w:rPr>
+        <w:t>version</w:t>
+      </w:r>
+      <w:proofErr w:type="gramEnd"/>
     </w:p>
     <w:p>
       <w:pPr>
@@ -1315,8 +1424,13 @@
         <w:t>ng</w:t>
       </w:r>
       <w:r>
-        <w:t xml:space="preserve"> version</w:t>
-      </w:r>
+        <w:t xml:space="preserve"> </w:t>
+      </w:r>
+      <w:proofErr w:type="gramStart"/>
+      <w:r>
+        <w:t>version</w:t>
+      </w:r>
+      <w:proofErr w:type="gramEnd"/>
     </w:p>
     <w:p>
       <w:pPr>
@@ -1341,7 +1455,23 @@
           <w:b/>
           <w:bCs/>
         </w:rPr>
-        <w:t xml:space="preserve"> and run it </w:t>
+        <w:t xml:space="preserve"> and run </w:t>
+      </w:r>
+      <w:proofErr w:type="gramStart"/>
+      <w:r>
+        <w:rPr>
+          <w:b/>
+          <w:bCs/>
+        </w:rPr>
+        <w:t>it</w:t>
+      </w:r>
+      <w:proofErr w:type="gramEnd"/>
+      <w:r>
+        <w:rPr>
+          <w:b/>
+          <w:bCs/>
+        </w:rPr>
+        <w:t xml:space="preserve"> </w:t>
       </w:r>
     </w:p>
     <w:p>
@@ -1375,8 +1505,13 @@
         <w:t>ng</w:t>
       </w:r>
       <w:r>
-        <w:t xml:space="preserve"> serve</w:t>
-      </w:r>
+        <w:t xml:space="preserve"> </w:t>
+      </w:r>
+      <w:proofErr w:type="gramStart"/>
+      <w:r>
+        <w:t>serve</w:t>
+      </w:r>
+      <w:proofErr w:type="gramEnd"/>
     </w:p>
     <w:p>
       <w:pPr>
@@ -1390,8 +1525,13 @@
         </w:tabs>
       </w:pPr>
       <w:r>
-        <w:t>Extensions to install</w:t>
-      </w:r>
+        <w:t xml:space="preserve">Extensions to </w:t>
+      </w:r>
+      <w:proofErr w:type="gramStart"/>
+      <w:r>
+        <w:t>install</w:t>
+      </w:r>
+      <w:proofErr w:type="gramEnd"/>
     </w:p>
     <w:p>
       <w:pPr>
@@ -1420,8 +1560,13 @@
         </w:tabs>
       </w:pPr>
       <w:r>
-        <w:t>VS code set up</w:t>
-      </w:r>
+        <w:t xml:space="preserve">VS code set </w:t>
+      </w:r>
+      <w:proofErr w:type="gramStart"/>
+      <w:r>
+        <w:t>up</w:t>
+      </w:r>
+      <w:proofErr w:type="gramEnd"/>
     </w:p>
     <w:p>
       <w:pPr>
@@ -1447,7 +1592,15 @@
         <w:ind w:left="1080"/>
       </w:pPr>
       <w:r>
-        <w:t>File -&gt; Preferences -&gt; Settings -&gt; write “bracket”</w:t>
+        <w:t>File -&gt; Preferences -&gt; Settings -&gt; write “</w:t>
+      </w:r>
+      <w:proofErr w:type="gramStart"/>
+      <w:r>
+        <w:t>bracket</w:t>
+      </w:r>
+      <w:proofErr w:type="gramEnd"/>
+      <w:r>
+        <w:t>”</w:t>
       </w:r>
     </w:p>
     <w:p>
@@ -1781,8 +1934,13 @@
         </w:tabs>
       </w:pPr>
       <w:r>
-        <w:t>Solve CORS issue</w:t>
-      </w:r>
+        <w:t xml:space="preserve">Solve CORS </w:t>
+      </w:r>
+      <w:proofErr w:type="gramStart"/>
+      <w:r>
+        <w:t>issue</w:t>
+      </w:r>
+      <w:proofErr w:type="gramEnd"/>
     </w:p>
     <w:p>
       <w:pPr>
@@ -1929,7 +2087,15 @@
         </w:drawing>
       </w:r>
       <w:r>
-        <w:t xml:space="preserve"> add </w:t>
+        <w:t xml:space="preserve"> </w:t>
+      </w:r>
+      <w:proofErr w:type="gramStart"/>
+      <w:r>
+        <w:t>add</w:t>
+      </w:r>
+      <w:proofErr w:type="gramEnd"/>
+      <w:r>
+        <w:t xml:space="preserve"> </w:t>
       </w:r>
     </w:p>
     <w:p>
@@ -2026,7 +2192,15 @@
         </w:tabs>
       </w:pPr>
       <w:r>
-        <w:t xml:space="preserve">Have to be careful it’s case sensitive </w:t>
+        <w:t xml:space="preserve">Have to be careful it’s case </w:t>
+      </w:r>
+      <w:proofErr w:type="gramStart"/>
+      <w:r>
+        <w:t>sensitive</w:t>
+      </w:r>
+      <w:proofErr w:type="gramEnd"/>
+      <w:r>
+        <w:t xml:space="preserve"> </w:t>
       </w:r>
     </w:p>
     <w:p>
@@ -2150,8 +2324,13 @@
         <w:t>npm</w:t>
       </w:r>
       <w:r>
-        <w:t xml:space="preserve"> install bootstrap@5</w:t>
-      </w:r>
+        <w:t xml:space="preserve"> install bootstrap@</w:t>
+      </w:r>
+      <w:proofErr w:type="gramStart"/>
+      <w:r>
+        <w:t>5</w:t>
+      </w:r>
+      <w:proofErr w:type="gramEnd"/>
     </w:p>
     <w:p>
       <w:pPr>
@@ -2165,8 +2344,13 @@
         </w:tabs>
       </w:pPr>
       <w:r>
-        <w:t>Install font-awesome for fancy icons</w:t>
-      </w:r>
+        <w:t xml:space="preserve">Install font-awesome for fancy </w:t>
+      </w:r>
+      <w:proofErr w:type="gramStart"/>
+      <w:r>
+        <w:t>icons</w:t>
+      </w:r>
+      <w:proofErr w:type="gramEnd"/>
     </w:p>
     <w:p>
       <w:pPr>
@@ -2184,8 +2368,13 @@
         <w:t>npm</w:t>
       </w:r>
       <w:r>
-        <w:t xml:space="preserve"> install font-awesome</w:t>
-      </w:r>
+        <w:t xml:space="preserve"> install font-</w:t>
+      </w:r>
+      <w:proofErr w:type="gramStart"/>
+      <w:r>
+        <w:t>awesome</w:t>
+      </w:r>
+      <w:proofErr w:type="gramEnd"/>
     </w:p>
     <w:p>
       <w:pPr>
@@ -2209,10 +2398,12 @@
         <w:t xml:space="preserve">styles files in </w:t>
       </w:r>
       <w:proofErr w:type="spellStart"/>
+      <w:proofErr w:type="gramStart"/>
       <w:r>
         <w:t>angular.json</w:t>
       </w:r>
       <w:proofErr w:type="spellEnd"/>
+      <w:proofErr w:type="gramEnd"/>
       <w:r>
         <w:t xml:space="preserve"> and remember that the last file overrides those before!!!</w:t>
       </w:r>
@@ -2304,7 +2495,15 @@
         </w:tabs>
       </w:pPr>
       <w:r>
-        <w:t xml:space="preserve">Install the certificate and copy the certificate and key files, then go in VS code , on client -&gt; reveal in File Explorer, create folder </w:t>
+        <w:t xml:space="preserve">Install the certificate and copy the certificate and key files, then go in VS </w:t>
+      </w:r>
+      <w:proofErr w:type="gramStart"/>
+      <w:r>
+        <w:t>code ,</w:t>
+      </w:r>
+      <w:proofErr w:type="gramEnd"/>
+      <w:r>
+        <w:t xml:space="preserve"> on client -&gt; reveal in File Explorer, create folder </w:t>
       </w:r>
       <w:proofErr w:type="spellStart"/>
       <w:r>
@@ -2373,9 +2572,11 @@
       <w:r>
         <w:t xml:space="preserve">Have to change “http” to “https” in </w:t>
       </w:r>
+      <w:proofErr w:type="gramStart"/>
       <w:r>
         <w:t>C:\MyGitRepos\DatingApp\API\Program.cs</w:t>
       </w:r>
+      <w:proofErr w:type="gramEnd"/>
     </w:p>
     <w:p>
       <w:pPr>
@@ -2513,7 +2714,15 @@
       </w:r>
       <w:proofErr w:type="spellEnd"/>
       <w:r>
-        <w:t xml:space="preserve"> class : </w:t>
+        <w:t xml:space="preserve"> </w:t>
+      </w:r>
+      <w:proofErr w:type="gramStart"/>
+      <w:r>
+        <w:t>class :</w:t>
+      </w:r>
+      <w:proofErr w:type="gramEnd"/>
+      <w:r>
+        <w:t xml:space="preserve"> </w:t>
       </w:r>
       <w:proofErr w:type="spellStart"/>
       <w:r>
@@ -2541,7 +2750,15 @@
         </w:tabs>
       </w:pPr>
       <w:r>
-        <w:t xml:space="preserve">Add new migration : use command : dotnet </w:t>
+        <w:t xml:space="preserve">Add new </w:t>
+      </w:r>
+      <w:proofErr w:type="gramStart"/>
+      <w:r>
+        <w:t>migration :</w:t>
+      </w:r>
+      <w:proofErr w:type="gramEnd"/>
+      <w:r>
+        <w:t xml:space="preserve"> use command : dotnet </w:t>
       </w:r>
       <w:proofErr w:type="spellStart"/>
       <w:r>
@@ -2569,7 +2786,15 @@
         </w:tabs>
       </w:pPr>
       <w:r>
-        <w:t xml:space="preserve">Update DB : </w:t>
+        <w:t xml:space="preserve">Update </w:t>
+      </w:r>
+      <w:proofErr w:type="gramStart"/>
+      <w:r>
+        <w:t>DB :</w:t>
+      </w:r>
+      <w:proofErr w:type="gramEnd"/>
+      <w:r>
+        <w:t xml:space="preserve"> </w:t>
       </w:r>
       <w:r>
         <w:t xml:space="preserve">dotnet </w:t>
@@ -2595,7 +2820,15 @@
         </w:tabs>
       </w:pPr>
       <w:r>
-        <w:t xml:space="preserve">Add base API Controller : check commit </w:t>
+        <w:t xml:space="preserve">Add base API </w:t>
+      </w:r>
+      <w:proofErr w:type="gramStart"/>
+      <w:r>
+        <w:t>Controller :</w:t>
+      </w:r>
+      <w:proofErr w:type="gramEnd"/>
+      <w:r>
+        <w:t xml:space="preserve"> check commit </w:t>
       </w:r>
       <w:hyperlink r:id="rId24" w:history="1">
         <w:r>
@@ -2625,12 +2858,17 @@
         <w:t xml:space="preserve">Add </w:t>
       </w:r>
       <w:proofErr w:type="spellStart"/>
+      <w:proofErr w:type="gramStart"/>
       <w:r>
         <w:t>AccountController</w:t>
       </w:r>
       <w:proofErr w:type="spellEnd"/>
       <w:r>
-        <w:t xml:space="preserve"> : commit </w:t>
+        <w:t xml:space="preserve"> :</w:t>
+      </w:r>
+      <w:proofErr w:type="gramEnd"/>
+      <w:r>
+        <w:t xml:space="preserve"> commit </w:t>
       </w:r>
       <w:hyperlink r:id="rId25" w:history="1">
         <w:r>
@@ -2678,6 +2916,226 @@
           <w:tab w:val="left" w:pos="4410"/>
         </w:tabs>
       </w:pPr>
+      <w:proofErr w:type="spellStart"/>
+      <w:r>
+        <w:t>Debbuging</w:t>
+      </w:r>
+      <w:proofErr w:type="spellEnd"/>
+      <w:r>
+        <w:t xml:space="preserve"> </w:t>
+      </w:r>
+      <w:r>
+        <w:t xml:space="preserve">the API with </w:t>
+      </w:r>
+      <w:proofErr w:type="spellStart"/>
+      <w:r>
+        <w:t>VSCode</w:t>
+      </w:r>
+      <w:proofErr w:type="spellEnd"/>
+    </w:p>
+    <w:p>
+      <w:pPr>
+        <w:pStyle w:val="ListParagraph"/>
+        <w:numPr>
+          <w:ilvl w:val="0"/>
+          <w:numId w:val="2"/>
+        </w:numPr>
+        <w:tabs>
+          <w:tab w:val="left" w:pos="4410"/>
+        </w:tabs>
+      </w:pPr>
+      <w:r>
+        <w:t xml:space="preserve">In </w:t>
+      </w:r>
+      <w:proofErr w:type="gramStart"/>
+      <w:r>
+        <w:t>folder .</w:t>
+      </w:r>
+      <w:proofErr w:type="spellStart"/>
+      <w:r>
+        <w:t>vscode</w:t>
+      </w:r>
+      <w:proofErr w:type="spellEnd"/>
+      <w:proofErr w:type="gramEnd"/>
+      <w:r>
+        <w:t xml:space="preserve"> check for </w:t>
+      </w:r>
+      <w:proofErr w:type="spellStart"/>
+      <w:r>
+        <w:t>launch.json</w:t>
+      </w:r>
+      <w:proofErr w:type="spellEnd"/>
+      <w:r>
+        <w:t xml:space="preserve"> (if not there in command palette “</w:t>
+      </w:r>
+      <w:proofErr w:type="spellStart"/>
+      <w:r>
+        <w:rPr>
+          <w:highlight w:val="red"/>
+        </w:rPr>
+        <w:t>Ctrl+Shift+P</w:t>
+      </w:r>
+      <w:proofErr w:type="spellEnd"/>
+      <w:r>
+        <w:t>” write .Net and choose “Generate Assets for build and Debug” and that will generate this file)</w:t>
+      </w:r>
+    </w:p>
+    <w:p>
+      <w:pPr>
+        <w:pStyle w:val="ListParagraph"/>
+        <w:numPr>
+          <w:ilvl w:val="0"/>
+          <w:numId w:val="2"/>
+        </w:numPr>
+        <w:tabs>
+          <w:tab w:val="left" w:pos="4410"/>
+        </w:tabs>
+      </w:pPr>
+      <w:r>
+        <w:t xml:space="preserve">For debugging are two </w:t>
+      </w:r>
+      <w:proofErr w:type="gramStart"/>
+      <w:r>
+        <w:t>options ,</w:t>
+      </w:r>
+      <w:proofErr w:type="gramEnd"/>
+      <w:r>
+        <w:t xml:space="preserve"> </w:t>
+      </w:r>
+    </w:p>
+    <w:p>
+      <w:pPr>
+        <w:pStyle w:val="ListParagraph"/>
+        <w:numPr>
+          <w:ilvl w:val="0"/>
+          <w:numId w:val="2"/>
+        </w:numPr>
+        <w:ind w:left="1440"/>
+      </w:pPr>
+      <w:r>
+        <w:rPr>
+          <w:b/>
+          <w:bCs/>
+        </w:rPr>
+        <w:t>first</w:t>
+      </w:r>
+      <w:r>
+        <w:t xml:space="preserve"> </w:t>
+      </w:r>
+      <w:r>
+        <w:rPr>
+          <w:i/>
+          <w:iCs/>
+        </w:rPr>
+        <w:t>.Net Core Launch (web</w:t>
+      </w:r>
+      <w:r>
+        <w:rPr>
+          <w:i/>
+          <w:iCs/>
+        </w:rPr>
+        <w:t>),</w:t>
+      </w:r>
+      <w:r>
+        <w:rPr>
+          <w:i/>
+          <w:iCs/>
+        </w:rPr>
+        <w:t xml:space="preserve"> </w:t>
+      </w:r>
+      <w:proofErr w:type="spellStart"/>
+      <w:r>
+        <w:t>debbuger</w:t>
+      </w:r>
+      <w:proofErr w:type="spellEnd"/>
+      <w:r>
+        <w:t xml:space="preserve"> is launched when app is </w:t>
+      </w:r>
+      <w:proofErr w:type="spellStart"/>
+      <w:proofErr w:type="gramStart"/>
+      <w:r>
+        <w:t>runned</w:t>
+      </w:r>
+      <w:proofErr w:type="spellEnd"/>
+      <w:proofErr w:type="gramEnd"/>
+      <w:r>
+        <w:t xml:space="preserve"> </w:t>
+      </w:r>
+    </w:p>
+    <w:p>
+      <w:pPr>
+        <w:pStyle w:val="ListParagraph"/>
+        <w:numPr>
+          <w:ilvl w:val="0"/>
+          <w:numId w:val="2"/>
+        </w:numPr>
+        <w:ind w:left="1440"/>
+      </w:pPr>
+      <w:r>
+        <w:rPr>
+          <w:b/>
+          <w:bCs/>
+        </w:rPr>
+        <w:t>second</w:t>
+      </w:r>
+      <w:r>
+        <w:t xml:space="preserve"> </w:t>
+      </w:r>
+      <w:r>
+        <w:rPr>
+          <w:i/>
+          <w:iCs/>
+        </w:rPr>
+        <w:t xml:space="preserve">.Net Core </w:t>
+      </w:r>
+      <w:proofErr w:type="gramStart"/>
+      <w:r>
+        <w:rPr>
+          <w:i/>
+          <w:iCs/>
+        </w:rPr>
+        <w:t xml:space="preserve">Attach </w:t>
+      </w:r>
+      <w:r>
+        <w:rPr>
+          <w:i/>
+          <w:iCs/>
+        </w:rPr>
+        <w:t>,</w:t>
+      </w:r>
+      <w:proofErr w:type="gramEnd"/>
+      <w:r>
+        <w:rPr>
+          <w:i/>
+          <w:iCs/>
+        </w:rPr>
+        <w:t xml:space="preserve"> have to run the API using this command </w:t>
+      </w:r>
+    </w:p>
+    <w:p>
+      <w:pPr>
+        <w:pStyle w:val="ListParagraph"/>
+        <w:ind w:left="1440"/>
+        <w:rPr>
+          <w:color w:val="FFFFFF" w:themeColor="background1"/>
+        </w:rPr>
+      </w:pPr>
+      <w:r>
+        <w:rPr>
+          <w:color w:val="FFFFFF" w:themeColor="background1"/>
+          <w:highlight w:val="black"/>
+        </w:rPr>
+        <w:t>PS C:\MyGitRepos\DatingApp\API&gt; dotnet watch --no-hot-</w:t>
+      </w:r>
+      <w:proofErr w:type="gramStart"/>
+      <w:r>
+        <w:rPr>
+          <w:color w:val="FFFFFF" w:themeColor="background1"/>
+          <w:highlight w:val="black"/>
+        </w:rPr>
+        <w:t>reload</w:t>
+      </w:r>
+      <w:proofErr w:type="gramEnd"/>
     </w:p>
     <w:p>
       <w:pPr>

</xml_diff>

<commit_message>
Add Token Service and Create Token logic
</commit_message>
<xml_diff>
--- a/DatingApp_memo.docx
+++ b/DatingApp_memo.docx
@@ -771,6 +771,57 @@
     <w:p>
       <w:pPr>
         <w:pStyle w:val="ListParagraph"/>
+        <w:tabs>
+          <w:tab w:val="left" w:pos="3510"/>
+        </w:tabs>
+        <w:ind w:left="1080"/>
+        <w:rPr>
+          <w:b/>
+          <w:bCs/>
+          <w:i/>
+          <w:iCs/>
+        </w:rPr>
+      </w:pPr>
+      <w:r>
+        <w:rPr>
+          <w:i/>
+          <w:iCs/>
+        </w:rPr>
+        <w:t xml:space="preserve">TO REMOVE LAST MIGRATION : </w:t>
+      </w:r>
+      <w:r>
+        <w:rPr>
+          <w:b/>
+          <w:bCs/>
+          <w:i/>
+          <w:iCs/>
+        </w:rPr>
+        <w:t xml:space="preserve">dotnet </w:t>
+      </w:r>
+      <w:proofErr w:type="spellStart"/>
+      <w:r>
+        <w:rPr>
+          <w:b/>
+          <w:bCs/>
+          <w:i/>
+          <w:iCs/>
+        </w:rPr>
+        <w:t>ef</w:t>
+      </w:r>
+      <w:proofErr w:type="spellEnd"/>
+      <w:r>
+        <w:rPr>
+          <w:b/>
+          <w:bCs/>
+          <w:i/>
+          <w:iCs/>
+        </w:rPr>
+        <w:t xml:space="preserve"> migrations remove</w:t>
+      </w:r>
+    </w:p>
+    <w:p>
+      <w:pPr>
+        <w:pStyle w:val="ListParagraph"/>
         <w:numPr>
           <w:ilvl w:val="0"/>
           <w:numId w:val="4"/>
@@ -1462,6 +1513,7 @@
         <w:rPr>
           <w:noProof/>
         </w:rPr>
+        <w:lastRenderedPageBreak/>
         <w:drawing>
           <wp:inline distT="0" distB="0" distL="0" distR="0" wp14:anchorId="28B29298" wp14:editId="34EBD8C1">
             <wp:extent cx="1982804" cy="313075"/>
@@ -2229,6 +2281,7 @@
         <w:rPr>
           <w:noProof/>
         </w:rPr>
+        <w:lastRenderedPageBreak/>
         <w:drawing>
           <wp:inline distT="0" distB="0" distL="0" distR="0" wp14:anchorId="06E7BD48" wp14:editId="46967427">
             <wp:extent cx="3166533" cy="759322"/>
@@ -2289,7 +2342,6 @@
         </w:tabs>
       </w:pPr>
       <w:r>
-        <w:lastRenderedPageBreak/>
         <w:t xml:space="preserve">Go to </w:t>
       </w:r>
       <w:r>
@@ -2929,10 +2981,58 @@
     </w:p>
     <w:p>
       <w:pPr>
+        <w:pStyle w:val="ListParagraph"/>
+        <w:numPr>
+          <w:ilvl w:val="0"/>
+          <w:numId w:val="5"/>
+        </w:numPr>
         <w:tabs>
           <w:tab w:val="left" w:pos="4050"/>
         </w:tabs>
       </w:pPr>
+      <w:r>
+        <w:t>Validation if the fields are empty : when using the attribute [</w:t>
+      </w:r>
+      <w:proofErr w:type="spellStart"/>
+      <w:r>
+        <w:t>ApiController</w:t>
+      </w:r>
+      <w:proofErr w:type="spellEnd"/>
+      <w:r>
+        <w:t xml:space="preserve">] , we just need to put attribute [Required] over Username and Password in the </w:t>
+      </w:r>
+      <w:proofErr w:type="spellStart"/>
+      <w:r>
+        <w:t>RegisterDto</w:t>
+      </w:r>
+      <w:proofErr w:type="spellEnd"/>
+    </w:p>
+    <w:p>
+      <w:pPr>
+        <w:pStyle w:val="ListParagraph"/>
+        <w:numPr>
+          <w:ilvl w:val="0"/>
+          <w:numId w:val="5"/>
+        </w:numPr>
+        <w:tabs>
+          <w:tab w:val="left" w:pos="4050"/>
+        </w:tabs>
+      </w:pPr>
+      <w:r>
+        <w:t xml:space="preserve">Add login endpoint and DTO : commit </w:t>
+      </w:r>
+      <w:hyperlink r:id="rId27" w:history="1">
+        <w:r>
+          <w:rPr>
+            <w:rStyle w:val="Hyperlink"/>
+            <w:rFonts w:ascii="Segoe UI" w:hAnsi="Segoe UI" w:cs="Segoe UI"/>
+            <w:sz w:val="21"/>
+            <w:szCs w:val="21"/>
+            <w:shd w:val="clear" w:color="auto" w:fill="F6F8FA"/>
+          </w:rPr>
+          <w:t>Add login endpoint</w:t>
+        </w:r>
+      </w:hyperlink>
     </w:p>
     <w:p>
       <w:pPr>

</xml_diff>

<commit_message>
Add extension methods for Services
</commit_message>
<xml_diff>
--- a/DatingApp_memo.docx
+++ b/DatingApp_memo.docx
@@ -157,15 +157,7 @@
       </w:pPr>
       <w:r>
         <w:tab/>
-        <w:t xml:space="preserve">new </w:t>
-      </w:r>
-      <w:proofErr w:type="spellStart"/>
-      <w:r>
-        <w:t>sln</w:t>
-      </w:r>
-      <w:proofErr w:type="spellEnd"/>
-      <w:r>
-        <w:t xml:space="preserve"> (create a solution file and if we don’t give the name it will chose the same as the folder name)</w:t>
+        <w:t>new sln (create a solution file and if we don’t give the name it will chose the same as the folder name)</w:t>
       </w:r>
     </w:p>
     <w:p>
@@ -210,13 +202,8 @@
       <w:r>
         <w:tab/>
       </w:r>
-      <w:proofErr w:type="spellStart"/>
-      <w:r>
-        <w:t>sln</w:t>
-      </w:r>
-      <w:proofErr w:type="spellEnd"/>
-      <w:r>
-        <w:t xml:space="preserve"> add API/</w:t>
+      <w:r>
+        <w:t>sln add API/</w:t>
       </w:r>
       <w:r>
         <w:t xml:space="preserve"> (add the project in the API folder)</w:t>
@@ -234,15 +221,7 @@
         <w:tab/>
       </w:r>
       <w:r>
-        <w:t>dotnet run -</w:t>
-      </w:r>
-      <w:proofErr w:type="spellStart"/>
-      <w:r>
-        <w:t>lp</w:t>
-      </w:r>
-      <w:proofErr w:type="spellEnd"/>
-      <w:r>
-        <w:t xml:space="preserve"> https</w:t>
+        <w:t>dotnet run -lp https</w:t>
       </w:r>
       <w:r>
         <w:t xml:space="preserve"> (to run the app on https server)</w:t>
@@ -393,13 +372,8 @@
         </w:tabs>
       </w:pPr>
       <w:r>
-        <w:t xml:space="preserve">C# Extensions from </w:t>
-      </w:r>
-      <w:proofErr w:type="spellStart"/>
-      <w:r>
-        <w:t>JosCreativ</w:t>
-      </w:r>
-      <w:proofErr w:type="spellEnd"/>
+        <w:t>C# Extensions from JosCreativ</w:t>
+      </w:r>
     </w:p>
     <w:p>
       <w:pPr>
@@ -502,7 +476,6 @@
           <w:szCs w:val="21"/>
         </w:rPr>
       </w:pPr>
-      <w:proofErr w:type="spellStart"/>
       <w:r>
         <w:rPr>
           <w:rFonts w:ascii="Consolas" w:eastAsia="Times New Roman" w:hAnsi="Consolas" w:cs="Times New Roman"/>
@@ -512,7 +485,6 @@
         </w:rPr>
         <w:t>Microsoft.EntityFrameworkCore.Design</w:t>
       </w:r>
-      <w:proofErr w:type="spellEnd"/>
     </w:p>
     <w:p>
       <w:pPr>
@@ -530,7 +502,6 @@
           <w:szCs w:val="21"/>
         </w:rPr>
       </w:pPr>
-      <w:proofErr w:type="spellStart"/>
       <w:r>
         <w:rPr>
           <w:rFonts w:ascii="Consolas" w:eastAsia="Times New Roman" w:hAnsi="Consolas" w:cs="Times New Roman"/>
@@ -540,7 +511,6 @@
         </w:rPr>
         <w:t>Microsoft.EntityFrameworkCore.Sqlite</w:t>
       </w:r>
-      <w:proofErr w:type="spellEnd"/>
     </w:p>
     <w:p>
       <w:pPr>
@@ -577,26 +547,10 @@
         <w:t>EF</w:t>
       </w:r>
       <w:r>
-        <w:t xml:space="preserve"> is installed and if not In the browser : nuget.org/packages/dotnet-</w:t>
-      </w:r>
-      <w:proofErr w:type="spellStart"/>
-      <w:r>
-        <w:t>ef</w:t>
-      </w:r>
-      <w:proofErr w:type="spellEnd"/>
-      <w:r>
-        <w:t xml:space="preserve"> -&gt; copy the command “</w:t>
-      </w:r>
-      <w:r>
-        <w:t>dotnet tool install --global dotnet-</w:t>
-      </w:r>
-      <w:proofErr w:type="spellStart"/>
-      <w:r>
-        <w:t>ef</w:t>
-      </w:r>
-      <w:proofErr w:type="spellEnd"/>
-      <w:r>
-        <w:t xml:space="preserve"> --version 7.0.1</w:t>
+        <w:t xml:space="preserve"> is installed and if not In the browser : nuget.org/packages/dotnet-ef -&gt; copy the command “</w:t>
+      </w:r>
+      <w:r>
+        <w:t>dotnet tool install --global dotnet-ef --version 7.0.1</w:t>
       </w:r>
       <w:r>
         <w:t xml:space="preserve">” and use it in terminal to install </w:t>
@@ -654,23 +608,7 @@
         </w:tabs>
       </w:pPr>
       <w:r>
-        <w:t xml:space="preserve">TO REFRESH VS CODE : </w:t>
-      </w:r>
-      <w:proofErr w:type="spellStart"/>
-      <w:r>
-        <w:t>Ctrl+Shift+P</w:t>
-      </w:r>
-      <w:proofErr w:type="spellEnd"/>
-      <w:r>
-        <w:t xml:space="preserve"> -&gt; </w:t>
-      </w:r>
-      <w:proofErr w:type="spellStart"/>
-      <w:r>
-        <w:t>Ctrl+R</w:t>
-      </w:r>
-      <w:proofErr w:type="spellEnd"/>
-      <w:r>
-        <w:t xml:space="preserve"> (Reload Window)</w:t>
+        <w:t>TO REFRESH VS CODE : Ctrl+Shift+P -&gt; Ctrl+R (Reload Window)</w:t>
       </w:r>
     </w:p>
     <w:p>
@@ -749,23 +687,7 @@
         <w:ind w:left="1080"/>
       </w:pPr>
       <w:r>
-        <w:t xml:space="preserve">dotnet </w:t>
-      </w:r>
-      <w:proofErr w:type="spellStart"/>
-      <w:r>
-        <w:t>ef</w:t>
-      </w:r>
-      <w:proofErr w:type="spellEnd"/>
-      <w:r>
-        <w:t xml:space="preserve"> migrations add </w:t>
-      </w:r>
-      <w:proofErr w:type="spellStart"/>
-      <w:r>
-        <w:t>InitialCreate</w:t>
-      </w:r>
-      <w:proofErr w:type="spellEnd"/>
-      <w:r>
-        <w:t xml:space="preserve"> -o Data/Migrations </w:t>
+        <w:t xml:space="preserve">dotnet ef migrations add InitialCreate -o Data/Migrations </w:t>
       </w:r>
     </w:p>
     <w:p>
@@ -796,27 +718,7 @@
           <w:i/>
           <w:iCs/>
         </w:rPr>
-        <w:t xml:space="preserve">dotnet </w:t>
-      </w:r>
-      <w:proofErr w:type="spellStart"/>
-      <w:r>
-        <w:rPr>
-          <w:b/>
-          <w:bCs/>
-          <w:i/>
-          <w:iCs/>
-        </w:rPr>
-        <w:t>ef</w:t>
-      </w:r>
-      <w:proofErr w:type="spellEnd"/>
-      <w:r>
-        <w:rPr>
-          <w:b/>
-          <w:bCs/>
-          <w:i/>
-          <w:iCs/>
-        </w:rPr>
-        <w:t xml:space="preserve"> migrations remove</w:t>
+        <w:t>dotnet ef migrations remove</w:t>
       </w:r>
     </w:p>
     <w:p>
@@ -830,11 +732,9 @@
           <w:tab w:val="left" w:pos="3510"/>
         </w:tabs>
       </w:pPr>
-      <w:proofErr w:type="spellStart"/>
       <w:r>
         <w:t>DataBase</w:t>
       </w:r>
-      <w:proofErr w:type="spellEnd"/>
     </w:p>
     <w:p>
       <w:pPr>
@@ -845,15 +745,7 @@
         <w:ind w:left="1080"/>
       </w:pPr>
       <w:r>
-        <w:t xml:space="preserve">dotnet </w:t>
-      </w:r>
-      <w:proofErr w:type="spellStart"/>
-      <w:r>
-        <w:t>ef</w:t>
-      </w:r>
-      <w:proofErr w:type="spellEnd"/>
-      <w:r>
-        <w:t xml:space="preserve"> database update</w:t>
+        <w:t>dotnet ef database update</w:t>
       </w:r>
     </w:p>
     <w:p>
@@ -869,15 +761,7 @@
         <w:ind w:left="1440"/>
       </w:pPr>
       <w:r>
-        <w:t xml:space="preserve">DB is created, but file can’t be read, to manage that , in extensions -&gt; SQLite (install the first one) -&gt; </w:t>
-      </w:r>
-      <w:proofErr w:type="spellStart"/>
-      <w:r>
-        <w:t>Ctrl+Shift+P</w:t>
-      </w:r>
-      <w:proofErr w:type="spellEnd"/>
-      <w:r>
-        <w:t xml:space="preserve"> -&gt; SQLite: Open Database</w:t>
+        <w:t>DB is created, but file can’t be read, to manage that , in extensions -&gt; SQLite (install the first one) -&gt; Ctrl+Shift+P -&gt; SQLite: Open Database</w:t>
       </w:r>
     </w:p>
     <w:p>
@@ -1080,23 +964,7 @@
         </w:tabs>
       </w:pPr>
       <w:r>
-        <w:t xml:space="preserve">“dotnet new list” to check available templates -&gt; dotnet new </w:t>
-      </w:r>
-      <w:proofErr w:type="spellStart"/>
-      <w:r>
-        <w:t>gitignore</w:t>
-      </w:r>
-      <w:proofErr w:type="spellEnd"/>
-      <w:r>
-        <w:t xml:space="preserve"> (to create the </w:t>
-      </w:r>
-      <w:proofErr w:type="spellStart"/>
-      <w:r>
-        <w:t>gitignore</w:t>
-      </w:r>
-      <w:proofErr w:type="spellEnd"/>
-      <w:r>
-        <w:t xml:space="preserve"> file) . </w:t>
+        <w:t xml:space="preserve">“dotnet new list” to check available templates -&gt; dotnet new gitignore (to create the gitignore file) . </w:t>
       </w:r>
     </w:p>
     <w:p>
@@ -1111,29 +979,8 @@
         </w:tabs>
       </w:pPr>
       <w:r>
-        <w:t xml:space="preserve">Add the </w:t>
-      </w:r>
-      <w:proofErr w:type="spellStart"/>
-      <w:r>
-        <w:t>appsettings.json</w:t>
-      </w:r>
-      <w:proofErr w:type="spellEnd"/>
-      <w:r>
-        <w:t xml:space="preserve"> file in </w:t>
-      </w:r>
-      <w:proofErr w:type="spellStart"/>
-      <w:r>
-        <w:t>gitignore</w:t>
-      </w:r>
-      <w:proofErr w:type="spellEnd"/>
-      <w:r>
-        <w:t xml:space="preserve"> file, we don’t want to add this file In Git,  because will have secret info in it. To do so hover over the file -&gt; Add file to .</w:t>
-      </w:r>
-      <w:proofErr w:type="spellStart"/>
-      <w:r>
-        <w:t>gitignore</w:t>
-      </w:r>
-      <w:proofErr w:type="spellEnd"/>
+        <w:t>Add the appsettings.json file in gitignore file, we don’t want to add this file In Git,  because will have secret info in it. To do so hover over the file -&gt; Add file to .gitignore</w:t>
+      </w:r>
     </w:p>
     <w:p>
       <w:pPr>
@@ -1147,21 +994,8 @@
         </w:tabs>
       </w:pPr>
       <w:r>
-        <w:t xml:space="preserve">We want to create the </w:t>
-      </w:r>
-      <w:proofErr w:type="spellStart"/>
-      <w:r>
-        <w:t>global.json</w:t>
-      </w:r>
-      <w:proofErr w:type="spellEnd"/>
-      <w:r>
-        <w:t xml:space="preserve"> file : dotnet new </w:t>
-      </w:r>
-      <w:proofErr w:type="spellStart"/>
-      <w:r>
-        <w:t>globaljson</w:t>
-      </w:r>
-      <w:proofErr w:type="spellEnd"/>
+        <w:t>We want to create the global.json file : dotnet new globaljson</w:t>
+      </w:r>
     </w:p>
     <w:p>
       <w:pPr>
@@ -2149,15 +1983,7 @@
         </w:tabs>
       </w:pPr>
       <w:r>
-        <w:t xml:space="preserve">Install </w:t>
-      </w:r>
-      <w:proofErr w:type="spellStart"/>
-      <w:r>
-        <w:t>ngx</w:t>
-      </w:r>
-      <w:proofErr w:type="spellEnd"/>
-      <w:r>
-        <w:t xml:space="preserve">-bootstrap and </w:t>
+        <w:t xml:space="preserve">Install ngx-bootstrap and </w:t>
       </w:r>
       <w:r>
         <w:tab/>
@@ -2258,15 +2084,7 @@
         <w:t xml:space="preserve">Have to add </w:t>
       </w:r>
       <w:r>
-        <w:t xml:space="preserve">styles files in </w:t>
-      </w:r>
-      <w:proofErr w:type="spellStart"/>
-      <w:r>
-        <w:t>angular.json</w:t>
-      </w:r>
-      <w:proofErr w:type="spellEnd"/>
-      <w:r>
-        <w:t xml:space="preserve"> and remember that the last file overrides those before!!!</w:t>
+        <w:t>styles files in angular.json and remember that the last file overrides those before!!!</w:t>
       </w:r>
     </w:p>
     <w:p>
@@ -2356,23 +2174,7 @@
         </w:tabs>
       </w:pPr>
       <w:r>
-        <w:t xml:space="preserve">Install the certificate and copy the certificate and key files, then go in VS code , on client -&gt; reveal in File Explorer, create folder </w:t>
-      </w:r>
-      <w:proofErr w:type="spellStart"/>
-      <w:r>
-        <w:t>ssl</w:t>
-      </w:r>
-      <w:proofErr w:type="spellEnd"/>
-      <w:r>
-        <w:t xml:space="preserve"> and paste the files. Then to make Angular use these files go into </w:t>
-      </w:r>
-      <w:proofErr w:type="spellStart"/>
-      <w:r>
-        <w:t>angular.json</w:t>
-      </w:r>
-      <w:proofErr w:type="spellEnd"/>
-      <w:r>
-        <w:t xml:space="preserve"> file and add this </w:t>
+        <w:t xml:space="preserve">Install the certificate and copy the certificate and key files, then go in VS code , on client -&gt; reveal in File Explorer, create folder ssl and paste the files. Then to make Angular use these files go into angular.json file and add this </w:t>
       </w:r>
       <w:r>
         <w:rPr>
@@ -2496,29 +2298,7 @@
             <w:szCs w:val="21"/>
             <w:shd w:val="clear" w:color="auto" w:fill="F6F8FA"/>
           </w:rPr>
-          <w:t xml:space="preserve">add </w:t>
-        </w:r>
-        <w:proofErr w:type="spellStart"/>
-        <w:r>
-          <w:rPr>
-            <w:rStyle w:val="Hyperlink"/>
-            <w:rFonts w:ascii="Segoe UI" w:hAnsi="Segoe UI" w:cs="Segoe UI"/>
-            <w:sz w:val="21"/>
-            <w:szCs w:val="21"/>
-            <w:shd w:val="clear" w:color="auto" w:fill="F6F8FA"/>
-          </w:rPr>
-          <w:t>ssl</w:t>
-        </w:r>
-        <w:proofErr w:type="spellEnd"/>
-        <w:r>
-          <w:rPr>
-            <w:rStyle w:val="Hyperlink"/>
-            <w:rFonts w:ascii="Segoe UI" w:hAnsi="Segoe UI" w:cs="Segoe UI"/>
-            <w:sz w:val="21"/>
-            <w:szCs w:val="21"/>
-            <w:shd w:val="clear" w:color="auto" w:fill="F6F8FA"/>
-          </w:rPr>
-          <w:t xml:space="preserve"> certificate and using https</w:t>
+          <w:t>add ssl certificate and using https</w:t>
         </w:r>
       </w:hyperlink>
     </w:p>
@@ -2557,29 +2337,8 @@
         </w:tabs>
       </w:pPr>
       <w:r>
-        <w:t xml:space="preserve">Add two properties to </w:t>
-      </w:r>
-      <w:proofErr w:type="spellStart"/>
-      <w:r>
-        <w:t>AppUser</w:t>
-      </w:r>
-      <w:proofErr w:type="spellEnd"/>
-      <w:r>
-        <w:t xml:space="preserve"> class : </w:t>
-      </w:r>
-      <w:proofErr w:type="spellStart"/>
-      <w:r>
-        <w:t>PasswordHash</w:t>
-      </w:r>
-      <w:proofErr w:type="spellEnd"/>
-      <w:r>
-        <w:t xml:space="preserve"> and </w:t>
-      </w:r>
-      <w:proofErr w:type="spellStart"/>
-      <w:r>
-        <w:t>PasswordSalt</w:t>
-      </w:r>
-      <w:proofErr w:type="spellEnd"/>
+        <w:t>Add two properties to AppUser class : PasswordHash and PasswordSalt</w:t>
+      </w:r>
     </w:p>
     <w:p>
       <w:pPr>
@@ -2593,21 +2352,8 @@
         </w:tabs>
       </w:pPr>
       <w:r>
-        <w:t xml:space="preserve">Add new migration : use command : dotnet </w:t>
-      </w:r>
-      <w:proofErr w:type="spellStart"/>
-      <w:r>
-        <w:t>ef</w:t>
-      </w:r>
-      <w:proofErr w:type="spellEnd"/>
-      <w:r>
-        <w:t xml:space="preserve"> migrations add </w:t>
-      </w:r>
-      <w:proofErr w:type="spellStart"/>
-      <w:r>
-        <w:t>UserPasswordAdded</w:t>
-      </w:r>
-      <w:proofErr w:type="spellEnd"/>
+        <w:t>Add new migration : use command : dotnet ef migrations add UserPasswordAdded</w:t>
+      </w:r>
     </w:p>
     <w:p>
       <w:pPr>
@@ -2624,15 +2370,7 @@
         <w:t xml:space="preserve">Update DB : </w:t>
       </w:r>
       <w:r>
-        <w:t xml:space="preserve">dotnet </w:t>
-      </w:r>
-      <w:proofErr w:type="spellStart"/>
-      <w:r>
-        <w:t>ef</w:t>
-      </w:r>
-      <w:proofErr w:type="spellEnd"/>
-      <w:r>
-        <w:t xml:space="preserve"> database update</w:t>
+        <w:t>dotnet ef database update</w:t>
       </w:r>
     </w:p>
     <w:p>
@@ -2674,13 +2412,8 @@
         </w:tabs>
       </w:pPr>
       <w:r>
-        <w:t xml:space="preserve">Add </w:t>
-      </w:r>
-      <w:proofErr w:type="spellStart"/>
-      <w:r>
-        <w:t>AccountController</w:t>
-      </w:r>
-      <w:proofErr w:type="spellEnd"/>
+        <w:t>Add AccountController</w:t>
+      </w:r>
       <w:r>
         <w:t xml:space="preserve"> : commit </w:t>
       </w:r>
@@ -2693,29 +2426,7 @@
             <w:szCs w:val="21"/>
             <w:shd w:val="clear" w:color="auto" w:fill="F6F8FA"/>
           </w:rPr>
-          <w:t xml:space="preserve">Add </w:t>
-        </w:r>
-        <w:proofErr w:type="spellStart"/>
-        <w:r>
-          <w:rPr>
-            <w:rStyle w:val="Hyperlink"/>
-            <w:rFonts w:ascii="Segoe UI" w:hAnsi="Segoe UI" w:cs="Segoe UI"/>
-            <w:sz w:val="21"/>
-            <w:szCs w:val="21"/>
-            <w:shd w:val="clear" w:color="auto" w:fill="F6F8FA"/>
-          </w:rPr>
-          <w:t>AccountController</w:t>
-        </w:r>
-        <w:proofErr w:type="spellEnd"/>
-        <w:r>
-          <w:rPr>
-            <w:rStyle w:val="Hyperlink"/>
-            <w:rFonts w:ascii="Segoe UI" w:hAnsi="Segoe UI" w:cs="Segoe UI"/>
-            <w:sz w:val="21"/>
-            <w:szCs w:val="21"/>
-            <w:shd w:val="clear" w:color="auto" w:fill="F6F8FA"/>
-          </w:rPr>
-          <w:t xml:space="preserve"> and register endpoint</w:t>
+          <w:t>Add AccountController and register endpoint</w:t>
         </w:r>
       </w:hyperlink>
     </w:p>
@@ -2730,22 +2441,12 @@
           <w:tab w:val="left" w:pos="4410"/>
         </w:tabs>
       </w:pPr>
-      <w:proofErr w:type="spellStart"/>
-      <w:r>
-        <w:t>Debbuging</w:t>
-      </w:r>
-      <w:proofErr w:type="spellEnd"/>
-      <w:r>
-        <w:t xml:space="preserve"> </w:t>
-      </w:r>
-      <w:r>
-        <w:t xml:space="preserve">the API with </w:t>
-      </w:r>
-      <w:proofErr w:type="spellStart"/>
-      <w:r>
-        <w:t>VSCode</w:t>
-      </w:r>
-      <w:proofErr w:type="spellEnd"/>
+      <w:r>
+        <w:t xml:space="preserve">Debbuging </w:t>
+      </w:r>
+      <w:r>
+        <w:t>the API with VSCode</w:t>
+      </w:r>
     </w:p>
     <w:p>
       <w:pPr>
@@ -2759,32 +2460,14 @@
         </w:tabs>
       </w:pPr>
       <w:r>
-        <w:t>In folder .</w:t>
-      </w:r>
-      <w:proofErr w:type="spellStart"/>
-      <w:r>
-        <w:t>vscode</w:t>
-      </w:r>
-      <w:proofErr w:type="spellEnd"/>
-      <w:r>
-        <w:t xml:space="preserve"> check for </w:t>
-      </w:r>
-      <w:proofErr w:type="spellStart"/>
-      <w:r>
-        <w:t>launch.json</w:t>
-      </w:r>
-      <w:proofErr w:type="spellEnd"/>
-      <w:r>
-        <w:t xml:space="preserve"> (if not there in command palette “</w:t>
-      </w:r>
-      <w:proofErr w:type="spellStart"/>
+        <w:t>In folder .vscode check for launch.json (if not there in command palette “</w:t>
+      </w:r>
       <w:r>
         <w:rPr>
           <w:highlight w:val="red"/>
         </w:rPr>
         <w:t>Ctrl+Shift+P</w:t>
       </w:r>
-      <w:proofErr w:type="spellEnd"/>
       <w:r>
         <w:t>” write .Net and choose “Generate Assets for build and Debug” and that will generate this file)</w:t>
       </w:r>
@@ -2844,21 +2527,8 @@
         </w:rPr>
         <w:t xml:space="preserve"> </w:t>
       </w:r>
-      <w:proofErr w:type="spellStart"/>
-      <w:r>
-        <w:t>debbuger</w:t>
-      </w:r>
-      <w:proofErr w:type="spellEnd"/>
-      <w:r>
-        <w:t xml:space="preserve"> is launched when app is </w:t>
-      </w:r>
-      <w:proofErr w:type="spellStart"/>
-      <w:r>
-        <w:t>runned</w:t>
-      </w:r>
-      <w:proofErr w:type="spellEnd"/>
-      <w:r>
-        <w:t xml:space="preserve"> </w:t>
+      <w:r>
+        <w:t xml:space="preserve">debbuger is launched when app is runned </w:t>
       </w:r>
     </w:p>
     <w:p>
@@ -2931,51 +2601,7 @@
             <w:szCs w:val="21"/>
             <w:shd w:val="clear" w:color="auto" w:fill="F6F8FA"/>
           </w:rPr>
-          <w:t xml:space="preserve">Add </w:t>
-        </w:r>
-        <w:proofErr w:type="spellStart"/>
-        <w:r>
-          <w:rPr>
-            <w:rStyle w:val="Hyperlink"/>
-            <w:rFonts w:ascii="Segoe UI" w:hAnsi="Segoe UI" w:cs="Segoe UI"/>
-            <w:sz w:val="21"/>
-            <w:szCs w:val="21"/>
-            <w:shd w:val="clear" w:color="auto" w:fill="F6F8FA"/>
-          </w:rPr>
-          <w:t>RegisterDto</w:t>
-        </w:r>
-        <w:proofErr w:type="spellEnd"/>
-        <w:r>
-          <w:rPr>
-            <w:rStyle w:val="Hyperlink"/>
-            <w:rFonts w:ascii="Segoe UI" w:hAnsi="Segoe UI" w:cs="Segoe UI"/>
-            <w:sz w:val="21"/>
-            <w:szCs w:val="21"/>
-            <w:shd w:val="clear" w:color="auto" w:fill="F6F8FA"/>
-          </w:rPr>
-          <w:t xml:space="preserve"> and </w:t>
-        </w:r>
-        <w:proofErr w:type="spellStart"/>
-        <w:r>
-          <w:rPr>
-            <w:rStyle w:val="Hyperlink"/>
-            <w:rFonts w:ascii="Segoe UI" w:hAnsi="Segoe UI" w:cs="Segoe UI"/>
-            <w:sz w:val="21"/>
-            <w:szCs w:val="21"/>
-            <w:shd w:val="clear" w:color="auto" w:fill="F6F8FA"/>
-          </w:rPr>
-          <w:t>UserExists</w:t>
-        </w:r>
-        <w:proofErr w:type="spellEnd"/>
-        <w:r>
-          <w:rPr>
-            <w:rStyle w:val="Hyperlink"/>
-            <w:rFonts w:ascii="Segoe UI" w:hAnsi="Segoe UI" w:cs="Segoe UI"/>
-            <w:sz w:val="21"/>
-            <w:szCs w:val="21"/>
-            <w:shd w:val="clear" w:color="auto" w:fill="F6F8FA"/>
-          </w:rPr>
-          <w:t xml:space="preserve"> method</w:t>
+          <w:t>Add RegisterDto and UserExists method</w:t>
         </w:r>
       </w:hyperlink>
     </w:p>
@@ -2991,21 +2617,8 @@
         </w:tabs>
       </w:pPr>
       <w:r>
-        <w:t>Validation if the fields are empty : when using the attribute [</w:t>
-      </w:r>
-      <w:proofErr w:type="spellStart"/>
-      <w:r>
-        <w:t>ApiController</w:t>
-      </w:r>
-      <w:proofErr w:type="spellEnd"/>
-      <w:r>
-        <w:t xml:space="preserve">] , we just need to put attribute [Required] over Username and Password in the </w:t>
-      </w:r>
-      <w:proofErr w:type="spellStart"/>
-      <w:r>
-        <w:t>RegisterDto</w:t>
-      </w:r>
-      <w:proofErr w:type="spellEnd"/>
+        <w:t>Validation if the fields are empty : when using the attribute [ApiController] , we just need to put attribute [Required] over Username and Password in the RegisterDto</w:t>
+      </w:r>
     </w:p>
     <w:p>
       <w:pPr>
@@ -3324,10 +2937,37 @@
         <w:tabs>
           <w:tab w:val="left" w:pos="4050"/>
         </w:tabs>
-      </w:pPr>
-      <w:r>
+        <w:rPr>
+          <w:b/>
+          <w:bCs/>
+        </w:rPr>
+      </w:pPr>
+      <w:r>
+        <w:rPr>
+          <w:b/>
+          <w:bCs/>
+        </w:rPr>
         <w:t xml:space="preserve">Add authentication middleware </w:t>
       </w:r>
+      <w:r>
+        <w:rPr>
+          <w:b/>
+          <w:bCs/>
+        </w:rPr>
+        <w:t xml:space="preserve">: commit </w:t>
+      </w:r>
+      <w:hyperlink r:id="rId32" w:history="1">
+        <w:r>
+          <w:rPr>
+            <w:rStyle w:val="Hyperlink"/>
+            <w:rFonts w:ascii="Segoe UI" w:hAnsi="Segoe UI" w:cs="Segoe UI"/>
+            <w:sz w:val="21"/>
+            <w:szCs w:val="21"/>
+            <w:shd w:val="clear" w:color="auto" w:fill="F6F8FA"/>
+          </w:rPr>
+          <w:t>Add Authentication middleware</w:t>
+        </w:r>
+      </w:hyperlink>
     </w:p>
     <w:p>
       <w:pPr>
@@ -3337,13 +2977,8 @@
         </w:tabs>
       </w:pPr>
       <w:r>
-        <w:t xml:space="preserve">Have to install </w:t>
-      </w:r>
-      <w:proofErr w:type="spellStart"/>
-      <w:r>
-        <w:t>Microsoft.AspNetCore.Authentication.JwtBearer</w:t>
-      </w:r>
-      <w:proofErr w:type="spellEnd"/>
+        <w:t>Have to install Microsoft.AspNetCore.Authentication.JwtBearer</w:t>
+      </w:r>
     </w:p>
     <w:p>
       <w:pPr>
@@ -3368,7 +3003,6 @@
           <w:szCs w:val="21"/>
         </w:rPr>
       </w:pPr>
-      <w:proofErr w:type="spellStart"/>
       <w:r>
         <w:rPr>
           <w:rFonts w:ascii="Consolas" w:eastAsia="Times New Roman" w:hAnsi="Consolas" w:cs="Times New Roman"/>
@@ -3396,7 +3030,6 @@
         </w:rPr>
         <w:t>UseAuthentication</w:t>
       </w:r>
-      <w:proofErr w:type="spellEnd"/>
       <w:r>
         <w:rPr>
           <w:rFonts w:ascii="Consolas" w:eastAsia="Times New Roman" w:hAnsi="Consolas" w:cs="Times New Roman"/>
@@ -3418,7 +3051,6 @@
           <w:szCs w:val="21"/>
         </w:rPr>
       </w:pPr>
-      <w:proofErr w:type="spellStart"/>
       <w:r>
         <w:rPr>
           <w:rFonts w:ascii="Consolas" w:eastAsia="Times New Roman" w:hAnsi="Consolas" w:cs="Times New Roman"/>
@@ -3446,7 +3078,6 @@
         </w:rPr>
         <w:t>UseAuthorization</w:t>
       </w:r>
-      <w:proofErr w:type="spellEnd"/>
       <w:r>
         <w:rPr>
           <w:rFonts w:ascii="Consolas" w:eastAsia="Times New Roman" w:hAnsi="Consolas" w:cs="Times New Roman"/>
@@ -3465,24 +3096,38 @@
         </w:tabs>
       </w:pPr>
       <w:r>
-        <w:t xml:space="preserve">is verry important , always after </w:t>
-      </w:r>
-      <w:proofErr w:type="spellStart"/>
-      <w:r>
-        <w:t>app.UseCors</w:t>
-      </w:r>
-      <w:proofErr w:type="spellEnd"/>
-      <w:r>
-        <w:t xml:space="preserve"> and before </w:t>
-      </w:r>
-      <w:proofErr w:type="spellStart"/>
-      <w:r>
-        <w:t>app.MapControllers</w:t>
-      </w:r>
-      <w:proofErr w:type="spellEnd"/>
-      <w:r>
-        <w:t xml:space="preserve">(); </w:t>
-      </w:r>
+        <w:t xml:space="preserve">verry important </w:t>
+      </w:r>
+      <w:r>
+        <w:t>to position</w:t>
+      </w:r>
+      <w:r>
+        <w:t xml:space="preserve">, always after app.UseCors and before app.MapControllers(); </w:t>
+      </w:r>
+    </w:p>
+    <w:p>
+      <w:pPr>
+        <w:pStyle w:val="ListParagraph"/>
+        <w:tabs>
+          <w:tab w:val="left" w:pos="4050"/>
+        </w:tabs>
+      </w:pPr>
+    </w:p>
+    <w:p>
+      <w:pPr>
+        <w:pStyle w:val="ListParagraph"/>
+        <w:tabs>
+          <w:tab w:val="left" w:pos="4050"/>
+        </w:tabs>
+      </w:pPr>
+    </w:p>
+    <w:p>
+      <w:pPr>
+        <w:pStyle w:val="ListParagraph"/>
+        <w:tabs>
+          <w:tab w:val="left" w:pos="4050"/>
+        </w:tabs>
+      </w:pPr>
     </w:p>
     <w:sectPr>
       <w:pgSz w:w="12240" w:h="15840"/>

</xml_diff>